<commit_message>
Text adjustments and replace photo
</commit_message>
<xml_diff>
--- a/sebastian.durandeu.docx
+++ b/sebastian.durandeu.docx
@@ -9,12 +9,12 @@
         </w:tabs>
         <w:spacing w:line="760" w:lineRule="exact"/>
         <w:rPr>
-          <w:rFonts w:ascii="Segoe UI" w:hAnsi="Segoe UI" w:cs="Segoe UI"/>
+          <w:rFonts w:cstheme="minorHAnsi"/>
         </w:rPr>
       </w:pPr>
       <w:r>
         <w:rPr>
-          <w:rFonts w:ascii="Segoe UI" w:hAnsi="Segoe UI" w:cs="Segoe UI"/>
+          <w:rFonts w:cstheme="minorHAnsi"/>
           <w:noProof/>
           <w:sz w:val="84"/>
           <w:szCs w:val="84"/>
@@ -86,7 +86,7 @@
       </w:r>
       <w:r>
         <w:rPr>
-          <w:rFonts w:ascii="Segoe UI" w:hAnsi="Segoe UI" w:cs="Segoe UI"/>
+          <w:rFonts w:cstheme="minorHAnsi"/>
           <w:noProof/>
           <w:sz w:val="84"/>
           <w:szCs w:val="84"/>
@@ -380,7 +380,7 @@
                 <v:stroke joinstyle="miter"/>
                 <v:path gradientshapeok="t" o:connecttype="rect"/>
               </v:shapetype>
-              <v:shape id="Text Box 2" o:spid="_x0000_s1026" type="#_x0000_t202" style="position:absolute;margin-left:319pt;margin-top:.2pt;width:222pt;height:116.5pt;z-index:251658240;visibility:visible;mso-wrap-style:square;mso-width-percent:0;mso-height-percent:0;mso-wrap-distance-left:9pt;mso-wrap-distance-top:0;mso-wrap-distance-right:9pt;mso-wrap-distance-bottom:0;mso-position-horizontal:absolute;mso-position-horizontal-relative:margin;mso-position-vertical:absolute;mso-position-vertical-relative:text;mso-width-percent:0;mso-height-percent:0;mso-width-relative:margin;mso-height-relative:margin;v-text-anchor:top" o:gfxdata="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" stroked="f">
+              <v:shape id="Text Box 2" o:spid="_x0000_s1026" type="#_x0000_t202" style="position:absolute;margin-left:319pt;margin-top:.2pt;width:222pt;height:116.5pt;z-index:251658240;visibility:visible;mso-wrap-style:square;mso-width-percent:0;mso-height-percent:0;mso-wrap-distance-left:9pt;mso-wrap-distance-top:0;mso-wrap-distance-right:9pt;mso-wrap-distance-bottom:0;mso-position-horizontal:absolute;mso-position-horizontal-relative:margin;mso-position-vertical:absolute;mso-position-vertical-relative:text;mso-width-percent:0;mso-height-percent:0;mso-width-relative:margin;mso-height-relative:margin;v-text-anchor:top" o:gfxdata="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" stroked="f">
                 <v:textbox>
                   <w:txbxContent>
                     <w:p>
@@ -615,7 +615,7 @@
       </w:r>
       <w:r>
         <w:rPr>
-          <w:rFonts w:ascii="Segoe UI" w:hAnsi="Segoe UI" w:cs="Segoe UI"/>
+          <w:rFonts w:cstheme="minorHAnsi"/>
           <w:sz w:val="84"/>
           <w:szCs w:val="84"/>
         </w:rPr>
@@ -623,7 +623,7 @@
       </w:r>
       <w:r>
         <w:rPr>
-          <w:rFonts w:ascii="Segoe UI" w:hAnsi="Segoe UI" w:cs="Segoe UI"/>
+          <w:rFonts w:cstheme="minorHAnsi"/>
           <w:sz w:val="84"/>
           <w:szCs w:val="84"/>
         </w:rPr>
@@ -632,13 +632,13 @@
       </w:r>
       <w:r>
         <w:rPr>
-          <w:rFonts w:ascii="Segoe UI" w:hAnsi="Segoe UI" w:cs="Segoe UI"/>
+          <w:rFonts w:cstheme="minorHAnsi"/>
         </w:rPr>
         <w:br/>
       </w:r>
       <w:r>
         <w:rPr>
-          <w:rFonts w:ascii="Segoe UI" w:hAnsi="Segoe UI" w:cs="Segoe UI"/>
+          <w:rFonts w:cstheme="minorHAnsi"/>
           <w:sz w:val="42"/>
           <w:szCs w:val="42"/>
         </w:rPr>
@@ -678,7 +678,7 @@
                 <w:tab w:val="left" w:pos="90"/>
               </w:tabs>
               <w:rPr>
-                <w:rFonts w:ascii="Segoe UI" w:hAnsi="Segoe UI" w:cs="Segoe UI"/>
+                <w:rFonts w:cstheme="minorHAnsi"/>
                 <w:b/>
                 <w:sz w:val="24"/>
                 <w:szCs w:val="24"/>
@@ -686,7 +686,7 @@
             </w:pPr>
             <w:r>
               <w:rPr>
-                <w:rFonts w:ascii="Segoe UI" w:hAnsi="Segoe UI" w:cs="Segoe UI"/>
+                <w:rFonts w:cstheme="minorHAnsi"/>
                 <w:b/>
                 <w:sz w:val="24"/>
                 <w:szCs w:val="24"/>
@@ -708,12 +708,12 @@
                 <w:tab w:val="left" w:pos="90"/>
               </w:tabs>
               <w:rPr>
-                <w:rFonts w:ascii="Segoe UI" w:hAnsi="Segoe UI" w:cs="Segoe UI"/>
-              </w:rPr>
-            </w:pPr>
-            <w:r>
-              <w:rPr>
-                <w:rFonts w:ascii="Segoe UI" w:hAnsi="Segoe UI" w:cs="Segoe UI"/>
+                <w:rFonts w:cstheme="minorHAnsi"/>
+              </w:rPr>
+            </w:pPr>
+            <w:r>
+              <w:rPr>
+                <w:rFonts w:cstheme="minorHAnsi"/>
               </w:rPr>
               <w:t>For 10+ years I have helped multiple Fortune 500 companies and startups build software solutions acting as full-stack developer, team lead and customer advocate. I have experience leading both on-site and distributed teams, making sure delivery goes according to plan and meets customer expectations. I believe my greatest strengths are my organization and attention to detail and best practices, together with excellent communication and reporting skills.</w:t>
             </w:r>
@@ -724,7 +724,7 @@
                 <w:tab w:val="left" w:pos="90"/>
               </w:tabs>
               <w:rPr>
-                <w:rFonts w:ascii="Segoe UI" w:hAnsi="Segoe UI" w:cs="Segoe UI"/>
+                <w:rFonts w:cstheme="minorHAnsi"/>
               </w:rPr>
             </w:pPr>
           </w:p>
@@ -744,7 +744,7 @@
                 <w:tab w:val="left" w:pos="90"/>
               </w:tabs>
               <w:rPr>
-                <w:rFonts w:ascii="Segoe UI" w:hAnsi="Segoe UI" w:cs="Segoe UI"/>
+                <w:rFonts w:cstheme="minorHAnsi"/>
                 <w:b/>
               </w:rPr>
             </w:pPr>
@@ -763,7 +763,7 @@
                 <w:tab w:val="left" w:pos="90"/>
               </w:tabs>
               <w:rPr>
-                <w:rFonts w:ascii="Segoe UI" w:hAnsi="Segoe UI" w:cs="Segoe UI"/>
+                <w:rFonts w:cstheme="minorHAnsi"/>
               </w:rPr>
             </w:pPr>
           </w:p>
@@ -783,7 +783,7 @@
                 <w:tab w:val="left" w:pos="90"/>
               </w:tabs>
               <w:rPr>
-                <w:rFonts w:ascii="Segoe UI" w:hAnsi="Segoe UI" w:cs="Segoe UI"/>
+                <w:rFonts w:cstheme="minorHAnsi"/>
                 <w:b/>
                 <w:sz w:val="24"/>
                 <w:szCs w:val="24"/>
@@ -791,7 +791,7 @@
             </w:pPr>
             <w:r>
               <w:rPr>
-                <w:rFonts w:ascii="Segoe UI" w:hAnsi="Segoe UI" w:cs="Segoe UI"/>
+                <w:rFonts w:cstheme="minorHAnsi"/>
                 <w:b/>
                 <w:sz w:val="24"/>
                 <w:szCs w:val="24"/>
@@ -815,13 +815,13 @@
               </w:tabs>
               <w:spacing w:after="100" w:afterAutospacing="1"/>
               <w:rPr>
-                <w:rFonts w:ascii="Segoe UI" w:eastAsia="Times New Roman" w:hAnsi="Segoe UI" w:cs="Segoe UI"/>
-                <w:color w:val="212529"/>
-              </w:rPr>
-            </w:pPr>
-            <w:r>
-              <w:rPr>
-                <w:rFonts w:ascii="Segoe UI" w:eastAsia="Times New Roman" w:hAnsi="Segoe UI" w:cs="Segoe UI"/>
+                <w:rFonts w:eastAsia="Times New Roman" w:cstheme="minorHAnsi"/>
+                <w:color w:val="212529"/>
+              </w:rPr>
+            </w:pPr>
+            <w:r>
+              <w:rPr>
+                <w:rFonts w:eastAsia="Times New Roman" w:cstheme="minorHAnsi"/>
                 <w:color w:val="212529"/>
               </w:rPr>
               <w:t>The technologies and frameworks I have worked most with include:</w:t>
@@ -839,16 +839,16 @@
               </w:tabs>
               <w:spacing w:before="100" w:beforeAutospacing="1" w:after="100" w:afterAutospacing="1"/>
               <w:rPr>
-                <w:rFonts w:ascii="Segoe UI" w:eastAsia="Times New Roman" w:hAnsi="Segoe UI" w:cs="Segoe UI"/>
-                <w:color w:val="212529"/>
-              </w:rPr>
-            </w:pPr>
-            <w:r>
-              <w:rPr>
-                <w:rFonts w:ascii="Segoe UI" w:eastAsia="Times New Roman" w:hAnsi="Segoe UI" w:cs="Segoe UI"/>
-                <w:color w:val="212529"/>
-              </w:rPr>
-              <w:t>.NET Framework and the Microsoft Web Stack (ASP.NET MVC, Entity Framework, Web Api, etc.)</w:t>
+                <w:rFonts w:eastAsia="Times New Roman" w:cstheme="minorHAnsi"/>
+                <w:color w:val="212529"/>
+              </w:rPr>
+            </w:pPr>
+            <w:r>
+              <w:rPr>
+                <w:rFonts w:eastAsia="Times New Roman" w:cstheme="minorHAnsi"/>
+                <w:color w:val="212529"/>
+              </w:rPr>
+              <w:t>.NET Framework and the Microsoft Web Stack (ASP.NET Core, MVC, Entity Framework, etc.)</w:t>
             </w:r>
           </w:p>
           <w:p>
@@ -863,13 +863,13 @@
               </w:tabs>
               <w:spacing w:before="100" w:beforeAutospacing="1" w:after="100" w:afterAutospacing="1"/>
               <w:rPr>
-                <w:rFonts w:ascii="Segoe UI" w:eastAsia="Times New Roman" w:hAnsi="Segoe UI" w:cs="Segoe UI"/>
-                <w:color w:val="212529"/>
-              </w:rPr>
-            </w:pPr>
-            <w:r>
-              <w:rPr>
-                <w:rFonts w:ascii="Segoe UI" w:eastAsia="Times New Roman" w:hAnsi="Segoe UI" w:cs="Segoe UI"/>
+                <w:rFonts w:eastAsia="Times New Roman" w:cstheme="minorHAnsi"/>
+                <w:color w:val="212529"/>
+              </w:rPr>
+            </w:pPr>
+            <w:r>
+              <w:rPr>
+                <w:rFonts w:eastAsia="Times New Roman" w:cstheme="minorHAnsi"/>
                 <w:color w:val="212529"/>
               </w:rPr>
               <w:t>Cloud Platforms and Services (Microsoft Azure and Amazon Web Services)</w:t>
@@ -887,13 +887,13 @@
               </w:tabs>
               <w:spacing w:before="100" w:beforeAutospacing="1" w:after="100" w:afterAutospacing="1"/>
               <w:rPr>
-                <w:rFonts w:ascii="Segoe UI" w:eastAsia="Times New Roman" w:hAnsi="Segoe UI" w:cs="Segoe UI"/>
-                <w:color w:val="212529"/>
-              </w:rPr>
-            </w:pPr>
-            <w:r>
-              <w:rPr>
-                <w:rFonts w:ascii="Segoe UI" w:eastAsia="Times New Roman" w:hAnsi="Segoe UI" w:cs="Segoe UI"/>
+                <w:rFonts w:eastAsia="Times New Roman" w:cstheme="minorHAnsi"/>
+                <w:color w:val="212529"/>
+              </w:rPr>
+            </w:pPr>
+            <w:r>
+              <w:rPr>
+                <w:rFonts w:eastAsia="Times New Roman" w:cstheme="minorHAnsi"/>
                 <w:color w:val="212529"/>
               </w:rPr>
               <w:t>Web standards (HTTP, REST, HTML5, etc.)</w:t>
@@ -911,13 +911,13 @@
               </w:tabs>
               <w:spacing w:before="100" w:beforeAutospacing="1" w:after="100" w:afterAutospacing="1"/>
               <w:rPr>
-                <w:rFonts w:ascii="Segoe UI" w:eastAsia="Times New Roman" w:hAnsi="Segoe UI" w:cs="Segoe UI"/>
-                <w:color w:val="212529"/>
-              </w:rPr>
-            </w:pPr>
-            <w:r>
-              <w:rPr>
-                <w:rFonts w:ascii="Segoe UI" w:eastAsia="Times New Roman" w:hAnsi="Segoe UI" w:cs="Segoe UI"/>
+                <w:rFonts w:eastAsia="Times New Roman" w:cstheme="minorHAnsi"/>
+                <w:color w:val="212529"/>
+              </w:rPr>
+            </w:pPr>
+            <w:r>
+              <w:rPr>
+                <w:rFonts w:eastAsia="Times New Roman" w:cstheme="minorHAnsi"/>
                 <w:color w:val="212529"/>
               </w:rPr>
               <w:t>Javascript and Node.js</w:t>
@@ -935,13 +935,13 @@
               </w:tabs>
               <w:spacing w:before="100" w:beforeAutospacing="1" w:after="100" w:afterAutospacing="1"/>
               <w:rPr>
-                <w:rFonts w:ascii="Segoe UI" w:eastAsia="Times New Roman" w:hAnsi="Segoe UI" w:cs="Segoe UI"/>
-                <w:color w:val="212529"/>
-              </w:rPr>
-            </w:pPr>
-            <w:r>
-              <w:rPr>
-                <w:rFonts w:ascii="Segoe UI" w:eastAsia="Times New Roman" w:hAnsi="Segoe UI" w:cs="Segoe UI"/>
+                <w:rFonts w:eastAsia="Times New Roman" w:cstheme="minorHAnsi"/>
+                <w:color w:val="212529"/>
+              </w:rPr>
+            </w:pPr>
+            <w:r>
+              <w:rPr>
+                <w:rFonts w:eastAsia="Times New Roman" w:cstheme="minorHAnsi"/>
                 <w:color w:val="212529"/>
               </w:rPr>
               <w:t>Hybrid mobile apps (Cordova, Ionic, etc.)</w:t>
@@ -959,13 +959,13 @@
               </w:tabs>
               <w:spacing w:before="100" w:beforeAutospacing="1" w:after="100" w:afterAutospacing="1"/>
               <w:rPr>
-                <w:rFonts w:ascii="Segoe UI" w:eastAsia="Times New Roman" w:hAnsi="Segoe UI" w:cs="Segoe UI"/>
-                <w:color w:val="212529"/>
-              </w:rPr>
-            </w:pPr>
-            <w:r>
-              <w:rPr>
-                <w:rFonts w:ascii="Segoe UI" w:eastAsia="Times New Roman" w:hAnsi="Segoe UI" w:cs="Segoe UI"/>
+                <w:rFonts w:eastAsia="Times New Roman" w:cstheme="minorHAnsi"/>
+                <w:color w:val="212529"/>
+              </w:rPr>
+            </w:pPr>
+            <w:r>
+              <w:rPr>
+                <w:rFonts w:eastAsia="Times New Roman" w:cstheme="minorHAnsi"/>
                 <w:color w:val="212529"/>
               </w:rPr>
               <w:t>Database systems (MS SQL Server and Analysis Services, MySQL, MongoDB, etc.)</w:t>
@@ -983,13 +983,13 @@
               </w:tabs>
               <w:spacing w:before="100" w:beforeAutospacing="1" w:after="100" w:afterAutospacing="1"/>
               <w:rPr>
-                <w:rFonts w:ascii="Segoe UI" w:eastAsia="Times New Roman" w:hAnsi="Segoe UI" w:cs="Segoe UI"/>
-                <w:color w:val="212529"/>
-              </w:rPr>
-            </w:pPr>
-            <w:r>
-              <w:rPr>
-                <w:rFonts w:ascii="Segoe UI" w:eastAsia="Times New Roman" w:hAnsi="Segoe UI" w:cs="Segoe UI"/>
+                <w:rFonts w:eastAsia="Times New Roman" w:cstheme="minorHAnsi"/>
+                <w:color w:val="212529"/>
+              </w:rPr>
+            </w:pPr>
+            <w:r>
+              <w:rPr>
+                <w:rFonts w:eastAsia="Times New Roman" w:cstheme="minorHAnsi"/>
                 <w:color w:val="212529"/>
               </w:rPr>
               <w:t>Continuous Integration and Delivery automation (TeamCity, Selenium, PowerShell, etc.)</w:t>
@@ -1003,13 +1003,13 @@
               </w:tabs>
               <w:spacing w:after="100" w:afterAutospacing="1"/>
               <w:rPr>
-                <w:rFonts w:ascii="Segoe UI" w:eastAsia="Times New Roman" w:hAnsi="Segoe UI" w:cs="Segoe UI"/>
-                <w:color w:val="212529"/>
-              </w:rPr>
-            </w:pPr>
-            <w:r>
-              <w:rPr>
-                <w:rFonts w:ascii="Segoe UI" w:eastAsia="Times New Roman" w:hAnsi="Segoe UI" w:cs="Segoe UI"/>
+                <w:rFonts w:eastAsia="Times New Roman" w:cstheme="minorHAnsi"/>
+                <w:color w:val="212529"/>
+              </w:rPr>
+            </w:pPr>
+            <w:r>
+              <w:rPr>
+                <w:rFonts w:eastAsia="Times New Roman" w:cstheme="minorHAnsi"/>
                 <w:color w:val="212529"/>
               </w:rPr>
               <w:t>My experience includes:</w:t>
@@ -1027,13 +1027,13 @@
               </w:tabs>
               <w:spacing w:before="100" w:beforeAutospacing="1" w:after="100" w:afterAutospacing="1"/>
               <w:rPr>
-                <w:rFonts w:ascii="Segoe UI" w:eastAsia="Times New Roman" w:hAnsi="Segoe UI" w:cs="Segoe UI"/>
-                <w:color w:val="212529"/>
-              </w:rPr>
-            </w:pPr>
-            <w:r>
-              <w:rPr>
-                <w:rFonts w:ascii="Segoe UI" w:eastAsia="Times New Roman" w:hAnsi="Segoe UI" w:cs="Segoe UI"/>
+                <w:rFonts w:eastAsia="Times New Roman" w:cstheme="minorHAnsi"/>
+                <w:color w:val="212529"/>
+              </w:rPr>
+            </w:pPr>
+            <w:r>
+              <w:rPr>
+                <w:rFonts w:eastAsia="Times New Roman" w:cstheme="minorHAnsi"/>
                 <w:color w:val="212529"/>
               </w:rPr>
               <w:t>Team leading (make sure everyone is doing what is best for the project)</w:t>
@@ -1051,13 +1051,13 @@
               </w:tabs>
               <w:spacing w:before="100" w:beforeAutospacing="1" w:after="100" w:afterAutospacing="1"/>
               <w:rPr>
-                <w:rFonts w:ascii="Segoe UI" w:eastAsia="Times New Roman" w:hAnsi="Segoe UI" w:cs="Segoe UI"/>
-                <w:color w:val="212529"/>
-              </w:rPr>
-            </w:pPr>
-            <w:r>
-              <w:rPr>
-                <w:rFonts w:ascii="Segoe UI" w:eastAsia="Times New Roman" w:hAnsi="Segoe UI" w:cs="Segoe UI"/>
+                <w:rFonts w:eastAsia="Times New Roman" w:cstheme="minorHAnsi"/>
+                <w:color w:val="212529"/>
+              </w:rPr>
+            </w:pPr>
+            <w:r>
+              <w:rPr>
+                <w:rFonts w:eastAsia="Times New Roman" w:cstheme="minorHAnsi"/>
                 <w:color w:val="212529"/>
               </w:rPr>
               <w:t>Agile project estimation and planning</w:t>
@@ -1075,13 +1075,13 @@
               </w:tabs>
               <w:spacing w:before="100" w:beforeAutospacing="1" w:after="100" w:afterAutospacing="1"/>
               <w:rPr>
-                <w:rFonts w:ascii="Segoe UI" w:eastAsia="Times New Roman" w:hAnsi="Segoe UI" w:cs="Segoe UI"/>
-                <w:color w:val="212529"/>
-              </w:rPr>
-            </w:pPr>
-            <w:r>
-              <w:rPr>
-                <w:rFonts w:ascii="Segoe UI" w:eastAsia="Times New Roman" w:hAnsi="Segoe UI" w:cs="Segoe UI"/>
+                <w:rFonts w:eastAsia="Times New Roman" w:cstheme="minorHAnsi"/>
+                <w:color w:val="212529"/>
+              </w:rPr>
+            </w:pPr>
+            <w:r>
+              <w:rPr>
+                <w:rFonts w:eastAsia="Times New Roman" w:cstheme="minorHAnsi"/>
                 <w:color w:val="212529"/>
               </w:rPr>
               <w:t>Business analysis (understand and anticipate customer needs)</w:t>
@@ -1099,13 +1099,13 @@
               </w:tabs>
               <w:spacing w:before="100" w:beforeAutospacing="1" w:after="100" w:afterAutospacing="1"/>
               <w:rPr>
-                <w:rFonts w:ascii="Segoe UI" w:eastAsia="Times New Roman" w:hAnsi="Segoe UI" w:cs="Segoe UI"/>
-                <w:color w:val="212529"/>
-              </w:rPr>
-            </w:pPr>
-            <w:r>
-              <w:rPr>
-                <w:rFonts w:ascii="Segoe UI" w:eastAsia="Times New Roman" w:hAnsi="Segoe UI" w:cs="Segoe UI"/>
+                <w:rFonts w:eastAsia="Times New Roman" w:cstheme="minorHAnsi"/>
+                <w:color w:val="212529"/>
+              </w:rPr>
+            </w:pPr>
+            <w:r>
+              <w:rPr>
+                <w:rFonts w:eastAsia="Times New Roman" w:cstheme="minorHAnsi"/>
                 <w:color w:val="212529"/>
               </w:rPr>
               <w:t>Code reviewing</w:t>
@@ -1123,13 +1123,13 @@
               </w:tabs>
               <w:spacing w:before="100" w:beforeAutospacing="1" w:after="100" w:afterAutospacing="1"/>
               <w:rPr>
-                <w:rFonts w:ascii="Segoe UI" w:eastAsia="Times New Roman" w:hAnsi="Segoe UI" w:cs="Segoe UI"/>
-                <w:color w:val="212529"/>
-              </w:rPr>
-            </w:pPr>
-            <w:r>
-              <w:rPr>
-                <w:rFonts w:ascii="Segoe UI" w:eastAsia="Times New Roman" w:hAnsi="Segoe UI" w:cs="Segoe UI"/>
+                <w:rFonts w:eastAsia="Times New Roman" w:cstheme="minorHAnsi"/>
+                <w:color w:val="212529"/>
+              </w:rPr>
+            </w:pPr>
+            <w:r>
+              <w:rPr>
+                <w:rFonts w:eastAsia="Times New Roman" w:cstheme="minorHAnsi"/>
                 <w:color w:val="212529"/>
               </w:rPr>
               <w:t>Performance evaluation and mentoring of developers</w:t>
@@ -1151,7 +1151,7 @@
                 <w:tab w:val="left" w:pos="90"/>
               </w:tabs>
               <w:rPr>
-                <w:rFonts w:ascii="Segoe UI" w:hAnsi="Segoe UI" w:cs="Segoe UI"/>
+                <w:rFonts w:cstheme="minorHAnsi"/>
                 <w:b/>
                 <w:sz w:val="24"/>
                 <w:szCs w:val="24"/>
@@ -1174,7 +1174,7 @@
               </w:tabs>
               <w:spacing w:after="100" w:afterAutospacing="1"/>
               <w:rPr>
-                <w:rFonts w:ascii="Segoe UI" w:eastAsia="Times New Roman" w:hAnsi="Segoe UI" w:cs="Segoe UI"/>
+                <w:rFonts w:eastAsia="Times New Roman" w:cstheme="minorHAnsi"/>
                 <w:color w:val="212529"/>
               </w:rPr>
             </w:pPr>
@@ -1192,7 +1192,7 @@
                 <w:tab w:val="left" w:pos="90"/>
               </w:tabs>
               <w:rPr>
-                <w:rFonts w:ascii="Segoe UI" w:hAnsi="Segoe UI" w:cs="Segoe UI"/>
+                <w:rFonts w:cstheme="minorHAnsi"/>
                 <w:b/>
                 <w:sz w:val="24"/>
                 <w:szCs w:val="24"/>
@@ -1200,7 +1200,7 @@
             </w:pPr>
             <w:r>
               <w:rPr>
-                <w:rFonts w:ascii="Segoe UI" w:hAnsi="Segoe UI" w:cs="Segoe UI"/>
+                <w:rFonts w:cstheme="minorHAnsi"/>
                 <w:b/>
                 <w:sz w:val="24"/>
                 <w:szCs w:val="24"/>
@@ -1221,13 +1221,13 @@
               <w:spacing w:before="0" w:beforeAutospacing="0" w:after="0" w:afterAutospacing="0"/>
               <w:outlineLvl w:val="4"/>
               <w:rPr>
-                <w:rFonts w:ascii="Segoe UI" w:hAnsi="Segoe UI" w:cs="Segoe UI"/>
+                <w:rFonts w:asciiTheme="minorHAnsi" w:hAnsiTheme="minorHAnsi" w:cstheme="minorHAnsi"/>
                 <w:sz w:val="24"/>
               </w:rPr>
             </w:pPr>
             <w:r>
               <w:rPr>
-                <w:rFonts w:ascii="Segoe UI" w:hAnsi="Segoe UI" w:cs="Segoe UI"/>
+                <w:rFonts w:asciiTheme="minorHAnsi" w:hAnsiTheme="minorHAnsi" w:cstheme="minorHAnsi"/>
                 <w:noProof/>
                 <w:sz w:val="24"/>
                 <w:szCs w:val="24"/>
@@ -1324,7 +1324,7 @@
                 </mc:Choice>
                 <mc:Fallback>
                   <w:pict>
-                    <v:shape w14:anchorId="2297C9EE" id="_x0000_s1027" type="#_x0000_t202" style="position:absolute;margin-left:323.1pt;margin-top:2.05pt;width:107.95pt;height:22.45pt;z-index:251661312;visibility:visible;mso-wrap-style:square;mso-width-percent:0;mso-height-percent:0;mso-wrap-distance-left:9pt;mso-wrap-distance-top:3.6pt;mso-wrap-distance-right:9pt;mso-wrap-distance-bottom:3.6pt;mso-position-horizontal:absolute;mso-position-horizontal-relative:text;mso-position-vertical:absolute;mso-position-vertical-relative:text;mso-width-percent:0;mso-height-percent:0;mso-width-relative:margin;mso-height-relative:margin;v-text-anchor:top" o:gfxdata="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" stroked="f">
+                    <v:shape w14:anchorId="2297C9EE" id="_x0000_s1027" type="#_x0000_t202" style="position:absolute;margin-left:323.1pt;margin-top:2.05pt;width:107.95pt;height:22.45pt;z-index:251661312;visibility:visible;mso-wrap-style:square;mso-width-percent:0;mso-height-percent:0;mso-wrap-distance-left:9pt;mso-wrap-distance-top:3.6pt;mso-wrap-distance-right:9pt;mso-wrap-distance-bottom:3.6pt;mso-position-horizontal:absolute;mso-position-horizontal-relative:text;mso-position-vertical:absolute;mso-position-vertical-relative:text;mso-width-percent:0;mso-height-percent:0;mso-width-relative:margin;mso-height-relative:margin;v-text-anchor:top" o:gfxdata="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" stroked="f">
                       <v:textbox inset="0,0,0,0">
                         <w:txbxContent>
                           <w:p>
@@ -1368,7 +1368,7 @@
               <w:r>
                 <w:rPr>
                   <w:rStyle w:val="Hyperlink"/>
-                  <w:rFonts w:ascii="Segoe UI" w:hAnsi="Segoe UI" w:cs="Segoe UI"/>
+                  <w:rFonts w:asciiTheme="minorHAnsi" w:hAnsiTheme="minorHAnsi" w:cstheme="minorHAnsi"/>
                   <w:color w:val="auto"/>
                   <w:sz w:val="24"/>
                 </w:rPr>
@@ -1380,13 +1380,13 @@
             <w:pPr>
               <w:shd w:val="clear" w:color="auto" w:fill="FFFFFF"/>
               <w:rPr>
-                <w:rFonts w:ascii="Segoe UI" w:hAnsi="Segoe UI" w:cs="Segoe UI"/>
+                <w:rFonts w:cstheme="minorHAnsi"/>
                 <w:sz w:val="20"/>
               </w:rPr>
             </w:pPr>
             <w:r>
               <w:rPr>
-                <w:rFonts w:ascii="Segoe UI" w:hAnsi="Segoe UI" w:cs="Segoe UI"/>
+                <w:rFonts w:cstheme="minorHAnsi"/>
                 <w:sz w:val="20"/>
               </w:rPr>
               <w:t>Software consultancy firm specialized in helping companies adopt emerging technologies</w:t>
@@ -1399,7 +1399,7 @@
               <w:spacing w:before="0" w:beforeAutospacing="0" w:after="0" w:afterAutospacing="0"/>
               <w:outlineLvl w:val="5"/>
               <w:rPr>
-                <w:rFonts w:ascii="Segoe UI" w:hAnsi="Segoe UI" w:cs="Segoe UI"/>
+                <w:rFonts w:asciiTheme="minorHAnsi" w:hAnsiTheme="minorHAnsi" w:cstheme="minorHAnsi"/>
                 <w:color w:val="212529"/>
                 <w:sz w:val="24"/>
                 <w:szCs w:val="24"/>
@@ -1413,7 +1413,7 @@
               <w:spacing w:before="0" w:beforeAutospacing="0" w:after="0" w:afterAutospacing="0"/>
               <w:outlineLvl w:val="5"/>
               <w:rPr>
-                <w:rFonts w:ascii="Segoe UI" w:hAnsi="Segoe UI" w:cs="Segoe UI"/>
+                <w:rFonts w:asciiTheme="minorHAnsi" w:hAnsiTheme="minorHAnsi" w:cstheme="minorHAnsi"/>
                 <w:color w:val="212529"/>
                 <w:sz w:val="24"/>
                 <w:szCs w:val="24"/>
@@ -1421,7 +1421,7 @@
             </w:pPr>
             <w:r>
               <w:rPr>
-                <w:rFonts w:ascii="Segoe UI" w:hAnsi="Segoe UI" w:cs="Segoe UI"/>
+                <w:rFonts w:asciiTheme="minorHAnsi" w:hAnsiTheme="minorHAnsi" w:cstheme="minorHAnsi"/>
                 <w:color w:val="212529"/>
                 <w:sz w:val="24"/>
                 <w:szCs w:val="24"/>
@@ -1431,11 +1431,23 @@
           </w:p>
           <w:p>
             <w:pPr>
+              <w:rPr>
+                <w:rFonts w:cstheme="minorHAnsi"/>
+              </w:rPr>
+            </w:pPr>
+            <w:r>
+              <w:rPr>
+                <w:rFonts w:cstheme="minorHAnsi"/>
+              </w:rPr>
+              <w:t>Leading three teams (13 people) for developing and maintaining one of Microsoft's core marketing and documentation sites (as Microsoft contractor).Technical guidance and code reviewing. Team's workload management. 1-on-1 meetings with developers for performance evaluation and mentoring.</w:t>
+            </w:r>
+          </w:p>
+          <w:p>
+            <w:pPr>
               <w:pStyle w:val="item-detail-list"/>
               <w:shd w:val="clear" w:color="auto" w:fill="FFFFFF"/>
-              <w:spacing w:before="0" w:beforeAutospacing="0"/>
-              <w:rPr>
-                <w:rFonts w:ascii="Segoe UI" w:hAnsi="Segoe UI" w:cs="Segoe UI"/>
+              <w:rPr>
+                <w:rFonts w:asciiTheme="minorHAnsi" w:hAnsiTheme="minorHAnsi" w:cstheme="minorHAnsi"/>
                 <w:color w:val="212529"/>
                 <w:sz w:val="22"/>
                 <w:szCs w:val="22"/>
@@ -1443,35 +1455,54 @@
             </w:pPr>
             <w:r>
               <w:rPr>
-                <w:rFonts w:ascii="Segoe UI" w:hAnsi="Segoe UI" w:cs="Segoe UI"/>
+                <w:rFonts w:asciiTheme="minorHAnsi" w:hAnsiTheme="minorHAnsi" w:cstheme="minorHAnsi"/>
                 <w:color w:val="212529"/>
                 <w:sz w:val="22"/>
                 <w:szCs w:val="22"/>
               </w:rPr>
-              <w:t>Managed remotely a development team (5) to re-engineer a US sports company's statistics system and migrate it to the cloud (Microsoft Azure). Project design and planning. Main point of contact with the customer with regular on-site meetings for progress reporting. 1-on-1 meetings with developers for performance evaluation and mentoring.</w:t>
-            </w:r>
-          </w:p>
-          <w:p>
-            <w:pPr>
-              <w:pStyle w:val="item-detail-list"/>
-              <w:shd w:val="clear" w:color="auto" w:fill="FFFFFF"/>
-              <w:spacing w:before="0" w:beforeAutospacing="0"/>
-              <w:rPr>
-                <w:rFonts w:ascii="Segoe UI" w:hAnsi="Segoe UI" w:cs="Segoe UI"/>
+              <w:t>Managed remotely a development team (5 people) to re-engineer a US sports company's statistics system and migrate it to the cloud (Microsoft Azure). Project design and planning.</w:t>
+            </w:r>
+            <w:r>
+              <w:rPr>
+                <w:rFonts w:asciiTheme="minorHAnsi" w:hAnsiTheme="minorHAnsi" w:cstheme="minorHAnsi"/>
                 <w:color w:val="212529"/>
                 <w:sz w:val="22"/>
                 <w:szCs w:val="22"/>
               </w:rPr>
-            </w:pPr>
-            <w:r>
-              <w:rPr>
-                <w:rFonts w:ascii="Segoe UI" w:hAnsi="Segoe UI" w:cs="Segoe UI"/>
+              <w:t xml:space="preserve"> </w:t>
+            </w:r>
+            <w:r>
+              <w:rPr>
+                <w:rFonts w:asciiTheme="minorHAnsi" w:hAnsiTheme="minorHAnsi" w:cstheme="minorHAnsi"/>
                 <w:color w:val="212529"/>
                 <w:sz w:val="22"/>
                 <w:szCs w:val="22"/>
               </w:rPr>
+              <w:t>Main point of contact with the customer with regular on-site meetings for progress reporting.</w:t>
+            </w:r>
+          </w:p>
+          <w:p>
+            <w:pPr>
+              <w:pStyle w:val="item-detail-list"/>
+              <w:shd w:val="clear" w:color="auto" w:fill="FFFFFF"/>
+              <w:spacing w:before="0" w:beforeAutospacing="0"/>
+              <w:rPr>
+                <w:rFonts w:asciiTheme="minorHAnsi" w:hAnsiTheme="minorHAnsi" w:cstheme="minorHAnsi"/>
+                <w:color w:val="212529"/>
+                <w:sz w:val="22"/>
+                <w:szCs w:val="22"/>
+              </w:rPr>
+            </w:pPr>
+            <w:r>
+              <w:rPr>
+                <w:rFonts w:asciiTheme="minorHAnsi" w:hAnsiTheme="minorHAnsi" w:cstheme="minorHAnsi"/>
+                <w:noProof/>
+                <w:color w:val="212529"/>
+                <w:sz w:val="22"/>
+                <w:szCs w:val="22"/>
+              </w:rPr>
               <w:pict w14:anchorId="5E976401">
-                <v:rect id="_x0000_i1025" style="width:0;height:1.5pt" o:hralign="center" o:hrstd="t" o:hr="t" fillcolor="#a0a0a0" stroked="f"/>
+                <v:rect id="_x0000_i1026" alt="" style="width:416.7pt;height:.05pt;mso-width-percent:0;mso-height-percent:0;mso-width-percent:0;mso-height-percent:0" o:hralign="center" o:hrstd="t" o:hr="t" fillcolor="#a0a0a0" stroked="f"/>
               </w:pict>
             </w:r>
           </w:p>
@@ -1482,7 +1513,7 @@
               <w:spacing w:before="0" w:beforeAutospacing="0" w:after="0" w:afterAutospacing="0"/>
               <w:outlineLvl w:val="4"/>
               <w:rPr>
-                <w:rFonts w:ascii="Segoe UI" w:hAnsi="Segoe UI" w:cs="Segoe UI"/>
+                <w:rFonts w:asciiTheme="minorHAnsi" w:hAnsiTheme="minorHAnsi" w:cstheme="minorHAnsi"/>
                 <w:sz w:val="24"/>
                 <w:szCs w:val="24"/>
                 <w:u w:val="single"/>
@@ -1490,7 +1521,7 @@
             </w:pPr>
             <w:r>
               <w:rPr>
-                <w:rFonts w:ascii="Segoe UI" w:hAnsi="Segoe UI" w:cs="Segoe UI"/>
+                <w:rFonts w:asciiTheme="minorHAnsi" w:hAnsiTheme="minorHAnsi" w:cstheme="minorHAnsi"/>
                 <w:noProof/>
                 <w:sz w:val="24"/>
                 <w:szCs w:val="24"/>
@@ -1588,7 +1619,7 @@
                 </mc:Choice>
                 <mc:Fallback>
                   <w:pict>
-                    <v:shape w14:anchorId="70E4722C" id="Text Box 4" o:spid="_x0000_s1028" type="#_x0000_t202" style="position:absolute;margin-left:324.6pt;margin-top:1.55pt;width:105.85pt;height:19.55pt;z-index:251663360;visibility:visible;mso-wrap-style:square;mso-width-percent:0;mso-height-percent:0;mso-wrap-distance-left:9pt;mso-wrap-distance-top:3.6pt;mso-wrap-distance-right:9pt;mso-wrap-distance-bottom:3.6pt;mso-position-horizontal:absolute;mso-position-horizontal-relative:text;mso-position-vertical:absolute;mso-position-vertical-relative:text;mso-width-percent:0;mso-height-percent:0;mso-width-relative:margin;mso-height-relative:margin;v-text-anchor:top" o:gfxdata="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" stroked="f">
+                    <v:shape w14:anchorId="70E4722C" id="Text Box 4" o:spid="_x0000_s1028" type="#_x0000_t202" style="position:absolute;margin-left:324.6pt;margin-top:1.55pt;width:105.85pt;height:19.55pt;z-index:251663360;visibility:visible;mso-wrap-style:square;mso-width-percent:0;mso-height-percent:0;mso-wrap-distance-left:9pt;mso-wrap-distance-top:3.6pt;mso-wrap-distance-right:9pt;mso-wrap-distance-bottom:3.6pt;mso-position-horizontal:absolute;mso-position-horizontal-relative:text;mso-position-vertical:absolute;mso-position-vertical-relative:text;mso-width-percent:0;mso-height-percent:0;mso-width-relative:margin;mso-height-relative:margin;v-text-anchor:top" o:gfxdata="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" stroked="f">
                       <v:textbox inset="0,0,0,0">
                         <w:txbxContent>
                           <w:p>
@@ -1631,7 +1662,7 @@
             <w:proofErr w:type="spellStart"/>
             <w:r>
               <w:rPr>
-                <w:rFonts w:ascii="Segoe UI" w:hAnsi="Segoe UI" w:cs="Segoe UI"/>
+                <w:rFonts w:asciiTheme="minorHAnsi" w:hAnsiTheme="minorHAnsi" w:cstheme="minorHAnsi"/>
                 <w:sz w:val="24"/>
                 <w:szCs w:val="24"/>
                 <w:u w:val="single"/>
@@ -1644,14 +1675,14 @@
             <w:pPr>
               <w:shd w:val="clear" w:color="auto" w:fill="FFFFFF"/>
               <w:rPr>
-                <w:rFonts w:ascii="Segoe UI" w:hAnsi="Segoe UI" w:cs="Segoe UI"/>
+                <w:rFonts w:cstheme="minorHAnsi"/>
                 <w:sz w:val="20"/>
                 <w:szCs w:val="20"/>
               </w:rPr>
             </w:pPr>
             <w:r>
               <w:rPr>
-                <w:rFonts w:ascii="Segoe UI" w:hAnsi="Segoe UI" w:cs="Segoe UI"/>
+                <w:rFonts w:cstheme="minorHAnsi"/>
                 <w:sz w:val="20"/>
                 <w:szCs w:val="20"/>
               </w:rPr>
@@ -1661,7 +1692,7 @@
               <w:r>
                 <w:rPr>
                   <w:rStyle w:val="Hyperlink"/>
-                  <w:rFonts w:ascii="Segoe UI" w:hAnsi="Segoe UI" w:cs="Segoe UI"/>
+                  <w:rFonts w:cstheme="minorHAnsi"/>
                   <w:color w:val="auto"/>
                   <w:sz w:val="20"/>
                   <w:szCs w:val="20"/>
@@ -1671,7 +1702,7 @@
             </w:hyperlink>
             <w:r>
               <w:rPr>
-                <w:rFonts w:ascii="Segoe UI" w:hAnsi="Segoe UI" w:cs="Segoe UI"/>
+                <w:rFonts w:cstheme="minorHAnsi"/>
                 <w:sz w:val="20"/>
                 <w:szCs w:val="20"/>
               </w:rPr>
@@ -1681,7 +1712,7 @@
               <w:r>
                 <w:rPr>
                   <w:rStyle w:val="Hyperlink"/>
-                  <w:rFonts w:ascii="Segoe UI" w:hAnsi="Segoe UI" w:cs="Segoe UI"/>
+                  <w:rFonts w:cstheme="minorHAnsi"/>
                   <w:color w:val="auto"/>
                   <w:sz w:val="20"/>
                   <w:szCs w:val="20"/>
@@ -1691,7 +1722,7 @@
             </w:hyperlink>
             <w:r>
               <w:rPr>
-                <w:rFonts w:ascii="Segoe UI" w:hAnsi="Segoe UI" w:cs="Segoe UI"/>
+                <w:rFonts w:cstheme="minorHAnsi"/>
                 <w:sz w:val="20"/>
                 <w:szCs w:val="20"/>
               </w:rPr>
@@ -1702,7 +1733,7 @@
             <w:pPr>
               <w:shd w:val="clear" w:color="auto" w:fill="FFFFFF"/>
               <w:rPr>
-                <w:rFonts w:ascii="Segoe UI" w:hAnsi="Segoe UI" w:cs="Segoe UI"/>
+                <w:rFonts w:cstheme="minorHAnsi"/>
                 <w:sz w:val="20"/>
                 <w:szCs w:val="20"/>
               </w:rPr>
@@ -1715,7 +1746,7 @@
               <w:spacing w:before="0" w:beforeAutospacing="0" w:after="0" w:afterAutospacing="0"/>
               <w:outlineLvl w:val="5"/>
               <w:rPr>
-                <w:rFonts w:ascii="Segoe UI" w:hAnsi="Segoe UI" w:cs="Segoe UI"/>
+                <w:rFonts w:asciiTheme="minorHAnsi" w:hAnsiTheme="minorHAnsi" w:cstheme="minorHAnsi"/>
                 <w:color w:val="212529"/>
                 <w:sz w:val="24"/>
                 <w:szCs w:val="24"/>
@@ -1723,7 +1754,7 @@
             </w:pPr>
             <w:r>
               <w:rPr>
-                <w:rFonts w:ascii="Segoe UI" w:hAnsi="Segoe UI" w:cs="Segoe UI"/>
+                <w:rFonts w:asciiTheme="minorHAnsi" w:hAnsiTheme="minorHAnsi" w:cstheme="minorHAnsi"/>
                 <w:color w:val="212529"/>
                 <w:sz w:val="24"/>
                 <w:szCs w:val="24"/>
@@ -1738,7 +1769,7 @@
               <w:spacing w:before="0" w:beforeAutospacing="0"/>
               <w:jc w:val="both"/>
               <w:rPr>
-                <w:rFonts w:ascii="Segoe UI" w:hAnsi="Segoe UI" w:cs="Segoe UI"/>
+                <w:rFonts w:asciiTheme="minorHAnsi" w:hAnsiTheme="minorHAnsi" w:cstheme="minorHAnsi"/>
                 <w:color w:val="212529"/>
                 <w:sz w:val="22"/>
                 <w:szCs w:val="22"/>
@@ -1746,7 +1777,7 @@
             </w:pPr>
             <w:r>
               <w:rPr>
-                <w:rFonts w:ascii="Segoe UI" w:hAnsi="Segoe UI" w:cs="Segoe UI"/>
+                <w:rFonts w:asciiTheme="minorHAnsi" w:hAnsiTheme="minorHAnsi" w:cstheme="minorHAnsi"/>
                 <w:color w:val="212529"/>
                 <w:sz w:val="22"/>
                 <w:szCs w:val="22"/>
@@ -1761,7 +1792,7 @@
               <w:spacing w:before="0" w:beforeAutospacing="0"/>
               <w:jc w:val="both"/>
               <w:rPr>
-                <w:rFonts w:ascii="Segoe UI" w:hAnsi="Segoe UI" w:cs="Segoe UI"/>
+                <w:rFonts w:asciiTheme="minorHAnsi" w:hAnsiTheme="minorHAnsi" w:cstheme="minorHAnsi"/>
                 <w:color w:val="212529"/>
                 <w:sz w:val="22"/>
                 <w:szCs w:val="22"/>
@@ -1769,13 +1800,14 @@
             </w:pPr>
             <w:r>
               <w:rPr>
-                <w:rFonts w:ascii="Segoe UI" w:hAnsi="Segoe UI" w:cs="Segoe UI"/>
+                <w:rFonts w:asciiTheme="minorHAnsi" w:hAnsiTheme="minorHAnsi" w:cstheme="minorHAnsi"/>
+                <w:noProof/>
                 <w:color w:val="212529"/>
                 <w:sz w:val="22"/>
                 <w:szCs w:val="22"/>
               </w:rPr>
               <w:pict w14:anchorId="3016821E">
-                <v:rect id="_x0000_i1026" style="width:0;height:1.5pt" o:hralign="center" o:hrstd="t" o:hr="t" fillcolor="#a0a0a0" stroked="f"/>
+                <v:rect id="_x0000_i1025" alt="" style="width:416.7pt;height:.05pt;mso-width-percent:0;mso-height-percent:0;mso-width-percent:0;mso-height-percent:0" o:hralign="center" o:hrstd="t" o:hr="t" fillcolor="#a0a0a0" stroked="f"/>
               </w:pict>
             </w:r>
           </w:p>
@@ -1786,7 +1818,7 @@
               <w:spacing w:before="0" w:beforeAutospacing="0" w:after="0" w:afterAutospacing="0"/>
               <w:outlineLvl w:val="4"/>
               <w:rPr>
-                <w:rFonts w:ascii="Segoe UI" w:hAnsi="Segoe UI" w:cs="Segoe UI"/>
+                <w:rFonts w:asciiTheme="minorHAnsi" w:hAnsiTheme="minorHAnsi" w:cstheme="minorHAnsi"/>
                 <w:sz w:val="24"/>
                 <w:szCs w:val="24"/>
                 <w:u w:val="single"/>
@@ -1794,7 +1826,7 @@
             </w:pPr>
             <w:r>
               <w:rPr>
-                <w:rFonts w:ascii="Segoe UI" w:hAnsi="Segoe UI" w:cs="Segoe UI"/>
+                <w:rFonts w:asciiTheme="minorHAnsi" w:hAnsiTheme="minorHAnsi" w:cstheme="minorHAnsi"/>
                 <w:noProof/>
                 <w:sz w:val="24"/>
                 <w:szCs w:val="24"/>
@@ -1892,7 +1924,7 @@
                 </mc:Choice>
                 <mc:Fallback>
                   <w:pict>
-                    <v:shape w14:anchorId="6A8A9176" id="Text Box 8" o:spid="_x0000_s1029" type="#_x0000_t202" style="position:absolute;margin-left:339.65pt;margin-top:2.7pt;width:104.7pt;height:16.5pt;z-index:251665408;visibility:visible;mso-wrap-style:square;mso-width-percent:0;mso-height-percent:0;mso-wrap-distance-left:9pt;mso-wrap-distance-top:3.6pt;mso-wrap-distance-right:9pt;mso-wrap-distance-bottom:3.6pt;mso-position-horizontal:absolute;mso-position-horizontal-relative:text;mso-position-vertical:absolute;mso-position-vertical-relative:text;mso-width-percent:0;mso-height-percent:0;mso-width-relative:margin;mso-height-relative:margin;v-text-anchor:top" o:gfxdata="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" stroked="f">
+                    <v:shape w14:anchorId="6A8A9176" id="Text Box 8" o:spid="_x0000_s1029" type="#_x0000_t202" style="position:absolute;margin-left:339.65pt;margin-top:2.7pt;width:104.7pt;height:16.5pt;z-index:251665408;visibility:visible;mso-wrap-style:square;mso-width-percent:0;mso-height-percent:0;mso-wrap-distance-left:9pt;mso-wrap-distance-top:3.6pt;mso-wrap-distance-right:9pt;mso-wrap-distance-bottom:3.6pt;mso-position-horizontal:absolute;mso-position-horizontal-relative:text;mso-position-vertical:absolute;mso-position-vertical-relative:text;mso-width-percent:0;mso-height-percent:0;mso-width-relative:margin;mso-height-relative:margin;v-text-anchor:top" o:gfxdata="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" stroked="f">
                       <v:textbox inset="0,0,0,0">
                         <w:txbxContent>
                           <w:p>
@@ -1935,7 +1967,7 @@
             <w:hyperlink r:id="rId18" w:history="1">
               <w:r>
                 <w:rPr>
-                  <w:rFonts w:ascii="Segoe UI" w:hAnsi="Segoe UI" w:cs="Segoe UI"/>
+                  <w:rFonts w:asciiTheme="minorHAnsi" w:hAnsiTheme="minorHAnsi" w:cstheme="minorHAnsi"/>
                   <w:sz w:val="24"/>
                   <w:szCs w:val="24"/>
                   <w:u w:val="single"/>
@@ -1948,14 +1980,14 @@
             <w:pPr>
               <w:shd w:val="clear" w:color="auto" w:fill="FFFFFF"/>
               <w:rPr>
-                <w:rFonts w:ascii="Segoe UI" w:hAnsi="Segoe UI" w:cs="Segoe UI"/>
+                <w:rFonts w:cstheme="minorHAnsi"/>
                 <w:sz w:val="20"/>
                 <w:szCs w:val="20"/>
               </w:rPr>
             </w:pPr>
             <w:r>
               <w:rPr>
-                <w:rFonts w:ascii="Segoe UI" w:hAnsi="Segoe UI" w:cs="Segoe UI"/>
+                <w:rFonts w:cstheme="minorHAnsi"/>
                 <w:sz w:val="20"/>
                 <w:szCs w:val="20"/>
               </w:rPr>
@@ -1966,7 +1998,7 @@
             <w:pPr>
               <w:shd w:val="clear" w:color="auto" w:fill="FFFFFF"/>
               <w:rPr>
-                <w:rFonts w:ascii="Segoe UI" w:hAnsi="Segoe UI" w:cs="Segoe UI"/>
+                <w:rFonts w:cstheme="minorHAnsi"/>
               </w:rPr>
             </w:pPr>
           </w:p>
@@ -1977,7 +2009,7 @@
               <w:spacing w:before="0" w:beforeAutospacing="0" w:after="0" w:afterAutospacing="0"/>
               <w:outlineLvl w:val="5"/>
               <w:rPr>
-                <w:rFonts w:ascii="Segoe UI" w:hAnsi="Segoe UI" w:cs="Segoe UI"/>
+                <w:rFonts w:asciiTheme="minorHAnsi" w:hAnsiTheme="minorHAnsi" w:cstheme="minorHAnsi"/>
                 <w:color w:val="212529"/>
                 <w:sz w:val="24"/>
                 <w:szCs w:val="24"/>
@@ -1985,7 +2017,7 @@
             </w:pPr>
             <w:r>
               <w:rPr>
-                <w:rFonts w:ascii="Segoe UI" w:hAnsi="Segoe UI" w:cs="Segoe UI"/>
+                <w:rFonts w:asciiTheme="minorHAnsi" w:hAnsiTheme="minorHAnsi" w:cstheme="minorHAnsi"/>
                 <w:color w:val="212529"/>
                 <w:sz w:val="24"/>
                 <w:szCs w:val="24"/>
@@ -2002,7 +2034,7 @@
               </w:numPr>
               <w:shd w:val="clear" w:color="auto" w:fill="FFFFFF"/>
               <w:rPr>
-                <w:rFonts w:ascii="Segoe UI" w:hAnsi="Segoe UI" w:cs="Segoe UI"/>
+                <w:rFonts w:asciiTheme="minorHAnsi" w:hAnsiTheme="minorHAnsi" w:cstheme="minorHAnsi"/>
                 <w:color w:val="212529"/>
                 <w:sz w:val="22"/>
                 <w:szCs w:val="22"/>
@@ -2010,7 +2042,7 @@
             </w:pPr>
             <w:r>
               <w:rPr>
-                <w:rFonts w:ascii="Segoe UI" w:hAnsi="Segoe UI" w:cs="Segoe UI"/>
+                <w:rFonts w:asciiTheme="minorHAnsi" w:hAnsiTheme="minorHAnsi" w:cstheme="minorHAnsi"/>
                 <w:color w:val="212529"/>
                 <w:sz w:val="22"/>
                 <w:szCs w:val="22"/>
@@ -2027,16 +2059,30 @@
               <w:shd w:val="clear" w:color="auto" w:fill="FFFFFF"/>
               <w:spacing w:before="100" w:beforeAutospacing="1" w:after="100" w:afterAutospacing="1"/>
               <w:rPr>
-                <w:rFonts w:ascii="Segoe UI" w:hAnsi="Segoe UI" w:cs="Segoe UI"/>
-                <w:color w:val="212529"/>
-              </w:rPr>
-            </w:pPr>
-            <w:r>
-              <w:rPr>
-                <w:rFonts w:ascii="Segoe UI" w:hAnsi="Segoe UI" w:cs="Segoe UI"/>
-                <w:color w:val="212529"/>
-              </w:rPr>
-              <w:t>Technical lead for developing and maintaining one of Microsoft's core marketing and documentation sites running using Microsoft Azure cloud services. Requirements include high availability and scalability, CDN and content caching, localization, among others. Project also included developing a documentation publishing and maintenance workflow using automated deployment infrastructure.</w:t>
+                <w:rFonts w:cstheme="minorHAnsi"/>
+                <w:color w:val="212529"/>
+              </w:rPr>
+            </w:pPr>
+            <w:r>
+              <w:rPr>
+                <w:rFonts w:cstheme="minorHAnsi"/>
+                <w:color w:val="212529"/>
+              </w:rPr>
+              <w:t>Technical lead for developing and maintaining one of Microsoft's core marketing and documentation sites using</w:t>
+            </w:r>
+            <w:r>
+              <w:rPr>
+                <w:rFonts w:cstheme="minorHAnsi"/>
+                <w:color w:val="212529"/>
+              </w:rPr>
+              <w:t xml:space="preserve"> Microsoft Azure cloud services</w:t>
+            </w:r>
+            <w:r>
+              <w:rPr>
+                <w:rFonts w:cstheme="minorHAnsi"/>
+                <w:color w:val="212529"/>
+              </w:rPr>
+              <w:t>. Requirements include high availability and scalability, CDN and content caching, localization, among others. Project also included developing a documentation publishing and maintenance workflow using automated deployment infrastructure.</w:t>
             </w:r>
           </w:p>
           <w:p>
@@ -2046,7 +2092,7 @@
               <w:spacing w:before="0" w:beforeAutospacing="0" w:after="0" w:afterAutospacing="0"/>
               <w:outlineLvl w:val="5"/>
               <w:rPr>
-                <w:rFonts w:ascii="Segoe UI" w:hAnsi="Segoe UI" w:cs="Segoe UI"/>
+                <w:rFonts w:asciiTheme="minorHAnsi" w:hAnsiTheme="minorHAnsi" w:cstheme="minorHAnsi"/>
                 <w:color w:val="212529"/>
                 <w:sz w:val="24"/>
                 <w:szCs w:val="24"/>
@@ -2054,7 +2100,7 @@
             </w:pPr>
             <w:r>
               <w:rPr>
-                <w:rFonts w:ascii="Segoe UI" w:hAnsi="Segoe UI" w:cs="Segoe UI"/>
+                <w:rFonts w:asciiTheme="minorHAnsi" w:hAnsiTheme="minorHAnsi" w:cstheme="minorHAnsi"/>
                 <w:color w:val="212529"/>
                 <w:sz w:val="24"/>
                 <w:szCs w:val="24"/>
@@ -2071,14 +2117,14 @@
               </w:numPr>
               <w:shd w:val="clear" w:color="auto" w:fill="FFFFFF"/>
               <w:rPr>
-                <w:rFonts w:ascii="Segoe UI" w:hAnsi="Segoe UI" w:cs="Segoe UI"/>
+                <w:rFonts w:asciiTheme="minorHAnsi" w:hAnsiTheme="minorHAnsi" w:cstheme="minorHAnsi"/>
                 <w:sz w:val="22"/>
                 <w:szCs w:val="22"/>
               </w:rPr>
             </w:pPr>
             <w:r>
               <w:rPr>
-                <w:rFonts w:ascii="Segoe UI" w:hAnsi="Segoe UI" w:cs="Segoe UI"/>
+                <w:rFonts w:asciiTheme="minorHAnsi" w:hAnsiTheme="minorHAnsi" w:cstheme="minorHAnsi"/>
                 <w:sz w:val="22"/>
                 <w:szCs w:val="22"/>
               </w:rPr>
@@ -2088,7 +2134,7 @@
               <w:r>
                 <w:rPr>
                   <w:rStyle w:val="Hyperlink"/>
-                  <w:rFonts w:ascii="Segoe UI" w:hAnsi="Segoe UI" w:cs="Segoe UI"/>
+                  <w:rFonts w:asciiTheme="minorHAnsi" w:hAnsiTheme="minorHAnsi" w:cstheme="minorHAnsi"/>
                   <w:color w:val="auto"/>
                   <w:sz w:val="22"/>
                   <w:szCs w:val="22"/>
@@ -2098,7 +2144,7 @@
             </w:hyperlink>
             <w:r>
               <w:rPr>
-                <w:rFonts w:ascii="Segoe UI" w:hAnsi="Segoe UI" w:cs="Segoe UI"/>
+                <w:rFonts w:asciiTheme="minorHAnsi" w:hAnsiTheme="minorHAnsi" w:cstheme="minorHAnsi"/>
                 <w:sz w:val="22"/>
                 <w:szCs w:val="22"/>
               </w:rPr>
@@ -2114,12 +2160,12 @@
               <w:shd w:val="clear" w:color="auto" w:fill="FFFFFF"/>
               <w:spacing w:before="100" w:beforeAutospacing="1" w:after="100" w:afterAutospacing="1"/>
               <w:rPr>
-                <w:rFonts w:ascii="Segoe UI" w:hAnsi="Segoe UI" w:cs="Segoe UI"/>
-              </w:rPr>
-            </w:pPr>
-            <w:r>
-              <w:rPr>
-                <w:rFonts w:ascii="Segoe UI" w:hAnsi="Segoe UI" w:cs="Segoe UI"/>
+                <w:rFonts w:cstheme="minorHAnsi"/>
+              </w:rPr>
+            </w:pPr>
+            <w:r>
+              <w:rPr>
+                <w:rFonts w:cstheme="minorHAnsi"/>
               </w:rPr>
               <w:t>Helped Microsoft internal teams deliver keynote demos highlighting the very latest in technology to be presented during the </w:t>
             </w:r>
@@ -2127,7 +2173,7 @@
               <w:r>
                 <w:rPr>
                   <w:rStyle w:val="Hyperlink"/>
-                  <w:rFonts w:ascii="Segoe UI" w:hAnsi="Segoe UI" w:cs="Segoe UI"/>
+                  <w:rFonts w:cstheme="minorHAnsi"/>
                   <w:color w:val="auto"/>
                 </w:rPr>
                 <w:t>BUILD 2012</w:t>
@@ -2135,7 +2181,7 @@
             </w:hyperlink>
             <w:r>
               <w:rPr>
-                <w:rFonts w:ascii="Segoe UI" w:hAnsi="Segoe UI" w:cs="Segoe UI"/>
+                <w:rFonts w:cstheme="minorHAnsi"/>
               </w:rPr>
               <w:t> and </w:t>
             </w:r>
@@ -2143,7 +2189,7 @@
               <w:r>
                 <w:rPr>
                   <w:rStyle w:val="Hyperlink"/>
-                  <w:rFonts w:ascii="Segoe UI" w:hAnsi="Segoe UI" w:cs="Segoe UI"/>
+                  <w:rFonts w:cstheme="minorHAnsi"/>
                   <w:color w:val="auto"/>
                 </w:rPr>
                 <w:t>2013</w:t>
@@ -2151,7 +2197,7 @@
             </w:hyperlink>
             <w:r>
               <w:rPr>
-                <w:rFonts w:ascii="Segoe UI" w:hAnsi="Segoe UI" w:cs="Segoe UI"/>
+                <w:rFonts w:cstheme="minorHAnsi"/>
               </w:rPr>
               <w:t> annual conferences for developers. Provided support to presenters from the backstage.</w:t>
             </w:r>
@@ -2163,7 +2209,7 @@
               <w:spacing w:before="0" w:beforeAutospacing="0" w:after="0" w:afterAutospacing="0"/>
               <w:outlineLvl w:val="5"/>
               <w:rPr>
-                <w:rFonts w:ascii="Segoe UI" w:hAnsi="Segoe UI" w:cs="Segoe UI"/>
+                <w:rFonts w:asciiTheme="minorHAnsi" w:hAnsiTheme="minorHAnsi" w:cstheme="minorHAnsi"/>
                 <w:color w:val="212529"/>
                 <w:sz w:val="24"/>
                 <w:szCs w:val="24"/>
@@ -2171,7 +2217,7 @@
             </w:pPr>
             <w:r>
               <w:rPr>
-                <w:rFonts w:ascii="Segoe UI" w:hAnsi="Segoe UI" w:cs="Segoe UI"/>
+                <w:rFonts w:asciiTheme="minorHAnsi" w:hAnsiTheme="minorHAnsi" w:cstheme="minorHAnsi"/>
                 <w:color w:val="212529"/>
                 <w:sz w:val="24"/>
                 <w:szCs w:val="24"/>
@@ -2188,14 +2234,14 @@
               </w:numPr>
               <w:shd w:val="clear" w:color="auto" w:fill="FFFFFF"/>
               <w:rPr>
-                <w:rFonts w:ascii="Segoe UI" w:hAnsi="Segoe UI" w:cs="Segoe UI"/>
+                <w:rFonts w:asciiTheme="minorHAnsi" w:hAnsiTheme="minorHAnsi" w:cstheme="minorHAnsi"/>
                 <w:sz w:val="22"/>
                 <w:szCs w:val="22"/>
               </w:rPr>
             </w:pPr>
             <w:r>
               <w:rPr>
-                <w:rFonts w:ascii="Segoe UI" w:hAnsi="Segoe UI" w:cs="Segoe UI"/>
+                <w:rFonts w:asciiTheme="minorHAnsi" w:hAnsiTheme="minorHAnsi" w:cstheme="minorHAnsi"/>
                 <w:sz w:val="22"/>
                 <w:szCs w:val="22"/>
               </w:rPr>
@@ -2205,7 +2251,7 @@
               <w:r>
                 <w:rPr>
                   <w:rStyle w:val="Hyperlink"/>
-                  <w:rFonts w:ascii="Segoe UI" w:hAnsi="Segoe UI" w:cs="Segoe UI"/>
+                  <w:rFonts w:asciiTheme="minorHAnsi" w:hAnsiTheme="minorHAnsi" w:cstheme="minorHAnsi"/>
                   <w:color w:val="auto"/>
                   <w:sz w:val="22"/>
                   <w:szCs w:val="22"/>
@@ -2215,7 +2261,7 @@
             </w:hyperlink>
             <w:r>
               <w:rPr>
-                <w:rFonts w:ascii="Segoe UI" w:hAnsi="Segoe UI" w:cs="Segoe UI"/>
+                <w:rFonts w:asciiTheme="minorHAnsi" w:hAnsiTheme="minorHAnsi" w:cstheme="minorHAnsi"/>
                 <w:sz w:val="22"/>
                 <w:szCs w:val="22"/>
               </w:rPr>
@@ -2225,7 +2271,7 @@
               <w:r>
                 <w:rPr>
                   <w:rStyle w:val="Hyperlink"/>
-                  <w:rFonts w:ascii="Segoe UI" w:hAnsi="Segoe UI" w:cs="Segoe UI"/>
+                  <w:rFonts w:asciiTheme="minorHAnsi" w:hAnsiTheme="minorHAnsi" w:cstheme="minorHAnsi"/>
                   <w:color w:val="auto"/>
                   <w:sz w:val="22"/>
                   <w:szCs w:val="22"/>
@@ -2235,7 +2281,7 @@
             </w:hyperlink>
             <w:r>
               <w:rPr>
-                <w:rFonts w:ascii="Segoe UI" w:hAnsi="Segoe UI" w:cs="Segoe UI"/>
+                <w:rFonts w:asciiTheme="minorHAnsi" w:hAnsiTheme="minorHAnsi" w:cstheme="minorHAnsi"/>
                 <w:sz w:val="22"/>
                 <w:szCs w:val="22"/>
               </w:rPr>
@@ -2245,7 +2291,7 @@
               <w:r>
                 <w:rPr>
                   <w:rStyle w:val="Hyperlink"/>
-                  <w:rFonts w:ascii="Segoe UI" w:hAnsi="Segoe UI" w:cs="Segoe UI"/>
+                  <w:rFonts w:asciiTheme="minorHAnsi" w:hAnsiTheme="minorHAnsi" w:cstheme="minorHAnsi"/>
                   <w:color w:val="auto"/>
                   <w:sz w:val="22"/>
                   <w:szCs w:val="22"/>
@@ -2255,7 +2301,7 @@
             </w:hyperlink>
             <w:r>
               <w:rPr>
-                <w:rFonts w:ascii="Segoe UI" w:hAnsi="Segoe UI" w:cs="Segoe UI"/>
+                <w:rFonts w:asciiTheme="minorHAnsi" w:hAnsiTheme="minorHAnsi" w:cstheme="minorHAnsi"/>
                 <w:sz w:val="22"/>
                 <w:szCs w:val="22"/>
               </w:rPr>
@@ -2271,13 +2317,13 @@
               <w:shd w:val="clear" w:color="auto" w:fill="FFFFFF"/>
               <w:spacing w:before="100" w:beforeAutospacing="1" w:after="100" w:afterAutospacing="1"/>
               <w:rPr>
-                <w:rFonts w:ascii="Segoe UI" w:hAnsi="Segoe UI" w:cs="Segoe UI"/>
-                <w:color w:val="212529"/>
-              </w:rPr>
-            </w:pPr>
-            <w:r>
-              <w:rPr>
-                <w:rFonts w:ascii="Segoe UI" w:hAnsi="Segoe UI" w:cs="Segoe UI"/>
+                <w:rFonts w:cstheme="minorHAnsi"/>
+                <w:color w:val="212529"/>
+              </w:rPr>
+            </w:pPr>
+            <w:r>
+              <w:rPr>
+                <w:rFonts w:cstheme="minorHAnsi"/>
               </w:rPr>
               <w:t>Helped a top pharmaceutical company develop a company-wide identity platform, based on claims-based identity and Microsoft Active Directory Federation Services (ADFS).</w:t>
             </w:r>
@@ -2295,7 +2341,7 @@
                 <w:tab w:val="left" w:pos="90"/>
               </w:tabs>
               <w:rPr>
-                <w:rFonts w:ascii="Segoe UI" w:hAnsi="Segoe UI" w:cs="Segoe UI"/>
+                <w:rFonts w:cstheme="minorHAnsi"/>
                 <w:b/>
                 <w:sz w:val="24"/>
                 <w:szCs w:val="24"/>
@@ -2315,7 +2361,7 @@
               <w:spacing w:before="0" w:beforeAutospacing="0" w:after="0" w:afterAutospacing="0"/>
               <w:outlineLvl w:val="4"/>
               <w:rPr>
-                <w:rFonts w:ascii="Segoe UI" w:hAnsi="Segoe UI" w:cs="Segoe UI"/>
+                <w:rFonts w:asciiTheme="minorHAnsi" w:hAnsiTheme="minorHAnsi" w:cstheme="minorHAnsi"/>
                 <w:noProof/>
                 <w:sz w:val="24"/>
                 <w:szCs w:val="24"/>
@@ -2338,7 +2384,7 @@
                 <w:tab w:val="left" w:pos="90"/>
               </w:tabs>
               <w:rPr>
-                <w:rFonts w:ascii="Segoe UI" w:hAnsi="Segoe UI" w:cs="Segoe UI"/>
+                <w:rFonts w:cstheme="minorHAnsi"/>
                 <w:b/>
                 <w:sz w:val="24"/>
                 <w:szCs w:val="24"/>
@@ -2346,12 +2392,11 @@
             </w:pPr>
             <w:r>
               <w:rPr>
-                <w:rFonts w:ascii="Segoe UI" w:hAnsi="Segoe UI" w:cs="Segoe UI"/>
+                <w:rFonts w:cstheme="minorHAnsi"/>
                 <w:b/>
                 <w:sz w:val="24"/>
                 <w:szCs w:val="24"/>
               </w:rPr>
-              <w:lastRenderedPageBreak/>
               <w:t>Side Projects</w:t>
             </w:r>
           </w:p>
@@ -2368,7 +2413,7 @@
             <w:pPr>
               <w:shd w:val="clear" w:color="auto" w:fill="FFFFFF"/>
               <w:rPr>
-                <w:rFonts w:ascii="Segoe UI" w:hAnsi="Segoe UI" w:cs="Segoe UI"/>
+                <w:rFonts w:cstheme="minorHAnsi"/>
                 <w:b/>
                 <w:bCs/>
                 <w:sz w:val="24"/>
@@ -2379,7 +2424,7 @@
               <w:r>
                 <w:rPr>
                   <w:rStyle w:val="Hyperlink"/>
-                  <w:rFonts w:ascii="Segoe UI" w:hAnsi="Segoe UI" w:cs="Segoe UI"/>
+                  <w:rFonts w:cstheme="minorHAnsi"/>
                   <w:b/>
                   <w:bCs/>
                   <w:color w:val="auto"/>
@@ -2395,14 +2440,14 @@
               <w:shd w:val="clear" w:color="auto" w:fill="FFFFFF"/>
               <w:spacing w:after="120"/>
               <w:rPr>
-                <w:rFonts w:ascii="Segoe UI" w:hAnsi="Segoe UI" w:cs="Segoe UI"/>
+                <w:rFonts w:cstheme="minorHAnsi"/>
                 <w:sz w:val="20"/>
                 <w:szCs w:val="20"/>
               </w:rPr>
             </w:pPr>
             <w:r>
               <w:rPr>
-                <w:rFonts w:ascii="Segoe UI" w:hAnsi="Segoe UI" w:cs="Segoe UI"/>
+                <w:rFonts w:cstheme="minorHAnsi"/>
                 <w:sz w:val="20"/>
                 <w:szCs w:val="20"/>
               </w:rPr>
@@ -2413,19 +2458,19 @@
             <w:pPr>
               <w:shd w:val="clear" w:color="auto" w:fill="FFFFFF"/>
               <w:rPr>
-                <w:rFonts w:ascii="Segoe UI" w:hAnsi="Segoe UI" w:cs="Segoe UI"/>
-              </w:rPr>
-            </w:pPr>
-            <w:r>
-              <w:rPr>
-                <w:rFonts w:ascii="Segoe UI" w:hAnsi="Segoe UI" w:cs="Segoe UI"/>
+                <w:rFonts w:cstheme="minorHAnsi"/>
+              </w:rPr>
+            </w:pPr>
+            <w:r>
+              <w:rPr>
+                <w:rFonts w:cstheme="minorHAnsi"/>
                 <w:color w:val="212529"/>
               </w:rPr>
               <w:t xml:space="preserve">Completed the recruiting process and joined the platform, but did not apply for any </w:t>
             </w:r>
             <w:r>
               <w:rPr>
-                <w:rFonts w:ascii="Segoe UI" w:hAnsi="Segoe UI" w:cs="Segoe UI"/>
+                <w:rFonts w:cstheme="minorHAnsi"/>
               </w:rPr>
               <w:t>project due to lack of availability. Public profile can be viewed </w:t>
             </w:r>
@@ -2433,7 +2478,7 @@
               <w:r>
                 <w:rPr>
                   <w:rStyle w:val="Hyperlink"/>
-                  <w:rFonts w:ascii="Segoe UI" w:hAnsi="Segoe UI" w:cs="Segoe UI"/>
+                  <w:rFonts w:cstheme="minorHAnsi"/>
                   <w:color w:val="auto"/>
                 </w:rPr>
                 <w:t>here</w:t>
@@ -2441,7 +2486,7 @@
             </w:hyperlink>
             <w:r>
               <w:rPr>
-                <w:rFonts w:ascii="Segoe UI" w:hAnsi="Segoe UI" w:cs="Segoe UI"/>
+                <w:rFonts w:cstheme="minorHAnsi"/>
               </w:rPr>
               <w:t>.</w:t>
             </w:r>
@@ -2450,16 +2495,16 @@
             <w:pPr>
               <w:shd w:val="clear" w:color="auto" w:fill="FFFFFF"/>
               <w:rPr>
-                <w:rFonts w:ascii="Segoe UI" w:hAnsi="Segoe UI" w:cs="Segoe UI"/>
-                <w:color w:val="212529"/>
-              </w:rPr>
-            </w:pPr>
-          </w:p>
-          <w:p>
-            <w:pPr>
-              <w:shd w:val="clear" w:color="auto" w:fill="FFFFFF"/>
-              <w:rPr>
-                <w:rFonts w:ascii="Segoe UI" w:hAnsi="Segoe UI" w:cs="Segoe UI"/>
+                <w:rFonts w:cstheme="minorHAnsi"/>
+                <w:color w:val="212529"/>
+              </w:rPr>
+            </w:pPr>
+          </w:p>
+          <w:p>
+            <w:pPr>
+              <w:shd w:val="clear" w:color="auto" w:fill="FFFFFF"/>
+              <w:rPr>
+                <w:rFonts w:cstheme="minorHAnsi"/>
                 <w:b/>
                 <w:bCs/>
                 <w:sz w:val="24"/>
@@ -2470,7 +2515,7 @@
               <w:r>
                 <w:rPr>
                   <w:rStyle w:val="Hyperlink"/>
-                  <w:rFonts w:ascii="Segoe UI" w:hAnsi="Segoe UI" w:cs="Segoe UI"/>
+                  <w:rFonts w:cstheme="minorHAnsi"/>
                   <w:b/>
                   <w:bCs/>
                   <w:color w:val="auto"/>
@@ -2486,56 +2531,39 @@
               <w:shd w:val="clear" w:color="auto" w:fill="FFFFFF"/>
               <w:spacing w:after="120"/>
               <w:rPr>
-                <w:rFonts w:ascii="Segoe UI" w:hAnsi="Segoe UI" w:cs="Segoe UI"/>
+                <w:rFonts w:cstheme="minorHAnsi"/>
                 <w:sz w:val="20"/>
                 <w:szCs w:val="20"/>
               </w:rPr>
             </w:pPr>
             <w:r>
               <w:rPr>
-                <w:rFonts w:ascii="Segoe UI" w:hAnsi="Segoe UI" w:cs="Segoe UI"/>
+                <w:rFonts w:cstheme="minorHAnsi"/>
                 <w:sz w:val="20"/>
                 <w:szCs w:val="20"/>
               </w:rPr>
-              <w:t>TiendaNube provides a complete e-commerce platform for small retailers (</w:t>
-            </w:r>
-            <w:proofErr w:type="gramStart"/>
-            <w:r>
-              <w:rPr>
-                <w:rFonts w:ascii="Segoe UI" w:hAnsi="Segoe UI" w:cs="Segoe UI"/>
-                <w:sz w:val="20"/>
-                <w:szCs w:val="20"/>
-              </w:rPr>
-              <w:t>similar to</w:t>
-            </w:r>
-            <w:proofErr w:type="gramEnd"/>
-            <w:r>
-              <w:rPr>
-                <w:rFonts w:ascii="Segoe UI" w:hAnsi="Segoe UI" w:cs="Segoe UI"/>
-                <w:sz w:val="20"/>
-                <w:szCs w:val="20"/>
-              </w:rPr>
-              <w:t xml:space="preserve"> Shopify or Magento)</w:t>
-            </w:r>
-          </w:p>
-          <w:p>
-            <w:pPr>
-              <w:shd w:val="clear" w:color="auto" w:fill="FFFFFF"/>
-              <w:rPr>
-                <w:rFonts w:ascii="Segoe UI" w:hAnsi="Segoe UI" w:cs="Segoe UI"/>
-              </w:rPr>
-            </w:pPr>
-            <w:r>
-              <w:rPr>
-                <w:rFonts w:ascii="Segoe UI" w:hAnsi="Segoe UI" w:cs="Segoe UI"/>
-              </w:rPr>
+              <w:t>TiendaNube provides a complete e-commerce platform for small retailers (similar to Shopify or Magento)</w:t>
+            </w:r>
+          </w:p>
+          <w:p>
+            <w:pPr>
+              <w:shd w:val="clear" w:color="auto" w:fill="FFFFFF"/>
+              <w:rPr>
+                <w:rFonts w:cstheme="minorHAnsi"/>
+              </w:rPr>
+            </w:pPr>
+            <w:r>
+              <w:rPr>
+                <w:rFonts w:cstheme="minorHAnsi"/>
+              </w:rPr>
+              <w:lastRenderedPageBreak/>
               <w:t>Designed and developed an app that allows users to add a rating and comments widget to their store. The app can be installed through the </w:t>
             </w:r>
             <w:hyperlink r:id="rId28" w:history="1">
               <w:r>
                 <w:rPr>
                   <w:rStyle w:val="Hyperlink"/>
-                  <w:rFonts w:ascii="Segoe UI" w:hAnsi="Segoe UI" w:cs="Segoe UI"/>
+                  <w:rFonts w:cstheme="minorHAnsi"/>
                   <w:color w:val="auto"/>
                 </w:rPr>
                 <w:t>app store</w:t>
@@ -2543,7 +2571,7 @@
             </w:hyperlink>
             <w:r>
               <w:rPr>
-                <w:rFonts w:ascii="Segoe UI" w:hAnsi="Segoe UI" w:cs="Segoe UI"/>
+                <w:rFonts w:cstheme="minorHAnsi"/>
               </w:rPr>
               <w:t> for a monthly fee and is available both in Spanish and Portuguese. It is developed in Node.js (Express) and MongoDB and hosted in Amazon Web Services.</w:t>
             </w:r>
@@ -2552,16 +2580,16 @@
             <w:pPr>
               <w:shd w:val="clear" w:color="auto" w:fill="FFFFFF"/>
               <w:rPr>
-                <w:rFonts w:ascii="Segoe UI" w:hAnsi="Segoe UI" w:cs="Segoe UI"/>
-                <w:color w:val="212529"/>
-              </w:rPr>
-            </w:pPr>
-          </w:p>
-          <w:p>
-            <w:pPr>
-              <w:shd w:val="clear" w:color="auto" w:fill="FFFFFF"/>
-              <w:rPr>
-                <w:rFonts w:ascii="Segoe UI" w:hAnsi="Segoe UI" w:cs="Segoe UI"/>
+                <w:rFonts w:cstheme="minorHAnsi"/>
+                <w:color w:val="212529"/>
+              </w:rPr>
+            </w:pPr>
+          </w:p>
+          <w:p>
+            <w:pPr>
+              <w:shd w:val="clear" w:color="auto" w:fill="FFFFFF"/>
+              <w:rPr>
+                <w:rFonts w:cstheme="minorHAnsi"/>
                 <w:b/>
                 <w:bCs/>
                 <w:sz w:val="24"/>
@@ -2570,7 +2598,7 @@
             </w:pPr>
             <w:r>
               <w:rPr>
-                <w:rFonts w:ascii="Segoe UI" w:hAnsi="Segoe UI" w:cs="Segoe UI"/>
+                <w:rFonts w:cstheme="minorHAnsi"/>
                 <w:b/>
                 <w:bCs/>
                 <w:sz w:val="24"/>
@@ -2588,12 +2616,12 @@
               <w:shd w:val="clear" w:color="auto" w:fill="FFFFFF"/>
               <w:spacing w:before="100" w:beforeAutospacing="1" w:after="100" w:afterAutospacing="1"/>
               <w:rPr>
-                <w:rFonts w:ascii="Segoe UI" w:hAnsi="Segoe UI" w:cs="Segoe UI"/>
-              </w:rPr>
-            </w:pPr>
-            <w:r>
-              <w:rPr>
-                <w:rFonts w:ascii="Segoe UI" w:hAnsi="Segoe UI" w:cs="Segoe UI"/>
+                <w:rFonts w:cstheme="minorHAnsi"/>
+              </w:rPr>
+            </w:pPr>
+            <w:r>
+              <w:rPr>
+                <w:rFonts w:cstheme="minorHAnsi"/>
               </w:rPr>
               <w:t>Technical book reviewer for Packt Publishing: </w:t>
             </w:r>
@@ -2601,7 +2629,7 @@
               <w:r>
                 <w:rPr>
                   <w:rStyle w:val="Hyperlink"/>
-                  <w:rFonts w:ascii="Segoe UI" w:hAnsi="Segoe UI" w:cs="Segoe UI"/>
+                  <w:rFonts w:cstheme="minorHAnsi"/>
                   <w:color w:val="auto"/>
                 </w:rPr>
                 <w:t>Azure Storage Essentials</w:t>
@@ -2609,7 +2637,7 @@
             </w:hyperlink>
             <w:r>
               <w:rPr>
-                <w:rFonts w:ascii="Segoe UI" w:hAnsi="Segoe UI" w:cs="Segoe UI"/>
+                <w:rFonts w:cstheme="minorHAnsi"/>
               </w:rPr>
               <w:t> and </w:t>
             </w:r>
@@ -2617,7 +2645,7 @@
               <w:r>
                 <w:rPr>
                   <w:rStyle w:val="Hyperlink"/>
-                  <w:rFonts w:ascii="Segoe UI" w:hAnsi="Segoe UI" w:cs="Segoe UI"/>
+                  <w:rFonts w:cstheme="minorHAnsi"/>
                   <w:color w:val="auto"/>
                 </w:rPr>
                 <w:t>Implementing Azure Solutions</w:t>
@@ -2633,12 +2661,12 @@
               <w:shd w:val="clear" w:color="auto" w:fill="FFFFFF"/>
               <w:spacing w:before="100" w:beforeAutospacing="1" w:after="100" w:afterAutospacing="1"/>
               <w:rPr>
-                <w:rFonts w:ascii="Segoe UI" w:hAnsi="Segoe UI" w:cs="Segoe UI"/>
-              </w:rPr>
-            </w:pPr>
-            <w:r>
-              <w:rPr>
-                <w:rFonts w:ascii="Segoe UI" w:hAnsi="Segoe UI" w:cs="Segoe UI"/>
+                <w:rFonts w:cstheme="minorHAnsi"/>
+              </w:rPr>
+            </w:pPr>
+            <w:r>
+              <w:rPr>
+                <w:rFonts w:cstheme="minorHAnsi"/>
               </w:rPr>
               <w:t>Personal </w:t>
             </w:r>
@@ -2646,7 +2674,7 @@
               <w:r>
                 <w:rPr>
                   <w:rStyle w:val="Hyperlink"/>
-                  <w:rFonts w:ascii="Segoe UI" w:hAnsi="Segoe UI" w:cs="Segoe UI"/>
+                  <w:rFonts w:cstheme="minorHAnsi"/>
                   <w:color w:val="auto"/>
                 </w:rPr>
                 <w:t>blog</w:t>
@@ -2654,7 +2682,7 @@
             </w:hyperlink>
             <w:r>
               <w:rPr>
-                <w:rFonts w:ascii="Segoe UI" w:hAnsi="Segoe UI" w:cs="Segoe UI"/>
+                <w:rFonts w:cstheme="minorHAnsi"/>
               </w:rPr>
               <w:t> in Spanish including articles on software development and university courses (outdated)</w:t>
             </w:r>
@@ -2668,73 +2696,73 @@
               <w:shd w:val="clear" w:color="auto" w:fill="FFFFFF"/>
               <w:spacing w:before="100" w:beforeAutospacing="1" w:after="100" w:afterAutospacing="1"/>
               <w:rPr>
-                <w:rFonts w:ascii="Segoe UI" w:hAnsi="Segoe UI" w:cs="Segoe UI"/>
-                <w:color w:val="212529"/>
-              </w:rPr>
-            </w:pPr>
-            <w:r>
-              <w:rPr>
-                <w:rFonts w:ascii="Segoe UI" w:hAnsi="Segoe UI" w:cs="Segoe UI"/>
+                <w:rFonts w:cstheme="minorHAnsi"/>
+                <w:color w:val="212529"/>
+              </w:rPr>
+            </w:pPr>
+            <w:r>
+              <w:rPr>
+                <w:rFonts w:cstheme="minorHAnsi"/>
               </w:rPr>
               <w:t>Sentiment analysis in microblogging: a practical implementation. M</w:t>
             </w:r>
             <w:r>
               <w:rPr>
-                <w:rFonts w:ascii="Segoe UI" w:hAnsi="Segoe UI" w:cs="Segoe UI"/>
+                <w:rFonts w:cstheme="minorHAnsi"/>
               </w:rPr>
               <w:t>.</w:t>
             </w:r>
             <w:r>
               <w:rPr>
-                <w:rFonts w:ascii="Segoe UI" w:hAnsi="Segoe UI" w:cs="Segoe UI"/>
+                <w:rFonts w:cstheme="minorHAnsi"/>
               </w:rPr>
               <w:t xml:space="preserve"> Cohen, P</w:t>
             </w:r>
             <w:r>
               <w:rPr>
-                <w:rFonts w:ascii="Segoe UI" w:hAnsi="Segoe UI" w:cs="Segoe UI"/>
+                <w:rFonts w:cstheme="minorHAnsi"/>
               </w:rPr>
               <w:t>.</w:t>
             </w:r>
             <w:r>
               <w:rPr>
-                <w:rFonts w:ascii="Segoe UI" w:hAnsi="Segoe UI" w:cs="Segoe UI"/>
+                <w:rFonts w:cstheme="minorHAnsi"/>
               </w:rPr>
               <w:t xml:space="preserve"> Damiani, S</w:t>
             </w:r>
             <w:r>
               <w:rPr>
-                <w:rFonts w:ascii="Segoe UI" w:hAnsi="Segoe UI" w:cs="Segoe UI"/>
+                <w:rFonts w:cstheme="minorHAnsi"/>
               </w:rPr>
               <w:t>.</w:t>
             </w:r>
             <w:r>
               <w:rPr>
-                <w:rFonts w:ascii="Segoe UI" w:hAnsi="Segoe UI" w:cs="Segoe UI"/>
+                <w:rFonts w:cstheme="minorHAnsi"/>
               </w:rPr>
               <w:t xml:space="preserve"> Durandeu, R</w:t>
             </w:r>
             <w:r>
               <w:rPr>
-                <w:rFonts w:ascii="Segoe UI" w:hAnsi="Segoe UI" w:cs="Segoe UI"/>
+                <w:rFonts w:cstheme="minorHAnsi"/>
               </w:rPr>
               <w:t>.</w:t>
             </w:r>
             <w:r>
               <w:rPr>
-                <w:rFonts w:ascii="Segoe UI" w:hAnsi="Segoe UI" w:cs="Segoe UI"/>
+                <w:rFonts w:cstheme="minorHAnsi"/>
               </w:rPr>
               <w:t xml:space="preserve"> Navas, H</w:t>
             </w:r>
             <w:r>
               <w:rPr>
-                <w:rFonts w:ascii="Segoe UI" w:hAnsi="Segoe UI" w:cs="Segoe UI"/>
+                <w:rFonts w:cstheme="minorHAnsi"/>
               </w:rPr>
               <w:t>.</w:t>
             </w:r>
             <w:r>
               <w:rPr>
-                <w:rFonts w:ascii="Segoe UI" w:hAnsi="Segoe UI" w:cs="Segoe UI"/>
+                <w:rFonts w:cstheme="minorHAnsi"/>
               </w:rPr>
               <w:t xml:space="preserve"> Merlino, XVII Argentinian Congress of Computer Science, 2011 (</w:t>
             </w:r>
@@ -2742,7 +2770,7 @@
               <w:r>
                 <w:rPr>
                   <w:rStyle w:val="Hyperlink"/>
-                  <w:rFonts w:ascii="Segoe UI" w:hAnsi="Segoe UI" w:cs="Segoe UI"/>
+                  <w:rFonts w:cstheme="minorHAnsi"/>
                   <w:color w:val="auto"/>
                 </w:rPr>
                 <w:t>link</w:t>
@@ -2750,7 +2778,7 @@
             </w:hyperlink>
             <w:r>
               <w:rPr>
-                <w:rFonts w:ascii="Segoe UI" w:hAnsi="Segoe UI" w:cs="Segoe UI"/>
+                <w:rFonts w:cstheme="minorHAnsi"/>
               </w:rPr>
               <w:t>)</w:t>
             </w:r>
@@ -2771,7 +2799,7 @@
                 <w:tab w:val="left" w:pos="90"/>
               </w:tabs>
               <w:rPr>
-                <w:rFonts w:ascii="Segoe UI" w:hAnsi="Segoe UI" w:cs="Segoe UI"/>
+                <w:rFonts w:cstheme="minorHAnsi"/>
                 <w:b/>
                 <w:sz w:val="24"/>
                 <w:szCs w:val="24"/>
@@ -2791,7 +2819,7 @@
             <w:pPr>
               <w:shd w:val="clear" w:color="auto" w:fill="FFFFFF"/>
               <w:rPr>
-                <w:rFonts w:ascii="Segoe UI" w:hAnsi="Segoe UI" w:cs="Segoe UI"/>
+                <w:rFonts w:cstheme="minorHAnsi"/>
                 <w:b/>
                 <w:bCs/>
                 <w:sz w:val="24"/>
@@ -2815,7 +2843,7 @@
                 <w:tab w:val="left" w:pos="90"/>
               </w:tabs>
               <w:rPr>
-                <w:rFonts w:ascii="Segoe UI" w:hAnsi="Segoe UI" w:cs="Segoe UI"/>
+                <w:rFonts w:cstheme="minorHAnsi"/>
                 <w:b/>
                 <w:sz w:val="24"/>
                 <w:szCs w:val="24"/>
@@ -2823,7 +2851,7 @@
             </w:pPr>
             <w:r>
               <w:rPr>
-                <w:rFonts w:ascii="Segoe UI" w:hAnsi="Segoe UI" w:cs="Segoe UI"/>
+                <w:rFonts w:cstheme="minorHAnsi"/>
                 <w:b/>
                 <w:sz w:val="24"/>
                 <w:szCs w:val="24"/>
@@ -2846,7 +2874,7 @@
               <w:spacing w:after="100" w:afterAutospacing="1"/>
               <w:outlineLvl w:val="4"/>
               <w:rPr>
-                <w:rFonts w:ascii="Segoe UI" w:eastAsia="Times New Roman" w:hAnsi="Segoe UI" w:cs="Segoe UI"/>
+                <w:rFonts w:eastAsia="Times New Roman" w:cstheme="minorHAnsi"/>
                 <w:b/>
                 <w:bCs/>
                 <w:sz w:val="24"/>
@@ -2855,7 +2883,7 @@
             </w:pPr>
             <w:r>
               <w:rPr>
-                <w:rFonts w:ascii="Segoe UI" w:hAnsi="Segoe UI" w:cs="Segoe UI"/>
+                <w:rFonts w:cstheme="minorHAnsi"/>
                 <w:noProof/>
                 <w:sz w:val="24"/>
                 <w:szCs w:val="24"/>
@@ -2969,7 +2997,7 @@
                 </mc:Choice>
                 <mc:Fallback>
                   <w:pict>
-                    <v:shape w14:anchorId="244D4421" id="Text Box 14" o:spid="_x0000_s1030" type="#_x0000_t202" style="position:absolute;margin-left:339.6pt;margin-top:2.6pt;width:104.7pt;height:16.5pt;z-index:251674624;visibility:visible;mso-wrap-style:square;mso-width-percent:0;mso-height-percent:0;mso-wrap-distance-left:9pt;mso-wrap-distance-top:3.6pt;mso-wrap-distance-right:9pt;mso-wrap-distance-bottom:3.6pt;mso-position-horizontal:absolute;mso-position-horizontal-relative:text;mso-position-vertical:absolute;mso-position-vertical-relative:text;mso-width-percent:0;mso-height-percent:0;mso-width-relative:margin;mso-height-relative:margin;v-text-anchor:top" o:gfxdata="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" stroked="f">
+                    <v:shape w14:anchorId="244D4421" id="Text Box 14" o:spid="_x0000_s1030" type="#_x0000_t202" style="position:absolute;margin-left:339.6pt;margin-top:2.6pt;width:104.7pt;height:16.5pt;z-index:251674624;visibility:visible;mso-wrap-style:square;mso-width-percent:0;mso-height-percent:0;mso-wrap-distance-left:9pt;mso-wrap-distance-top:3.6pt;mso-wrap-distance-right:9pt;mso-wrap-distance-bottom:3.6pt;mso-position-horizontal:absolute;mso-position-horizontal-relative:text;mso-position-vertical:absolute;mso-position-vertical-relative:text;mso-width-percent:0;mso-height-percent:0;mso-width-relative:margin;mso-height-relative:margin;v-text-anchor:top" o:gfxdata="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" stroked="f">
                       <v:textbox inset="0,0,0,0">
                         <w:txbxContent>
                           <w:p>
@@ -3027,7 +3055,7 @@
             </w:r>
             <w:r>
               <w:rPr>
-                <w:rFonts w:ascii="Segoe UI" w:eastAsia="Times New Roman" w:hAnsi="Segoe UI" w:cs="Segoe UI"/>
+                <w:rFonts w:eastAsia="Times New Roman" w:cstheme="minorHAnsi"/>
                 <w:b/>
                 <w:bCs/>
                 <w:sz w:val="24"/>
@@ -3037,7 +3065,7 @@
             </w:r>
             <w:r>
               <w:rPr>
-                <w:rFonts w:ascii="Segoe UI" w:eastAsia="Times New Roman" w:hAnsi="Segoe UI" w:cs="Segoe UI"/>
+                <w:rFonts w:eastAsia="Times New Roman" w:cstheme="minorHAnsi"/>
                 <w:b/>
                 <w:bCs/>
                 <w:sz w:val="24"/>
@@ -3047,7 +3075,7 @@
             </w:r>
             <w:r>
               <w:rPr>
-                <w:rFonts w:ascii="Segoe UI" w:eastAsia="Times New Roman" w:hAnsi="Segoe UI" w:cs="Segoe UI"/>
+                <w:rFonts w:eastAsia="Times New Roman" w:cstheme="minorHAnsi"/>
                 <w:bCs/>
                 <w:color w:val="212529"/>
                 <w:sz w:val="20"/>
@@ -3060,20 +3088,20 @@
             <w:pPr>
               <w:shd w:val="clear" w:color="auto" w:fill="FFFFFF"/>
               <w:rPr>
-                <w:rFonts w:ascii="Segoe UI" w:eastAsia="Times New Roman" w:hAnsi="Segoe UI" w:cs="Segoe UI"/>
-                <w:color w:val="212529"/>
-              </w:rPr>
-            </w:pPr>
-            <w:r>
-              <w:rPr>
-                <w:rFonts w:ascii="Segoe UI" w:eastAsia="Times New Roman" w:hAnsi="Segoe UI" w:cs="Segoe UI"/>
+                <w:rFonts w:eastAsia="Times New Roman" w:cstheme="minorHAnsi"/>
+                <w:color w:val="212529"/>
+              </w:rPr>
+            </w:pPr>
+            <w:r>
+              <w:rPr>
+                <w:rFonts w:eastAsia="Times New Roman" w:cstheme="minorHAnsi"/>
                 <w:color w:val="212529"/>
               </w:rPr>
               <w:t>One year as teaching assistant in </w:t>
             </w:r>
             <w:r>
               <w:rPr>
-                <w:rFonts w:ascii="Segoe UI" w:eastAsia="Times New Roman" w:hAnsi="Segoe UI" w:cs="Segoe UI"/>
+                <w:rFonts w:eastAsia="Times New Roman" w:cstheme="minorHAnsi"/>
                 <w:i/>
                 <w:iCs/>
                 <w:color w:val="212529"/>
@@ -3082,7 +3110,7 @@
             </w:r>
             <w:r>
               <w:rPr>
-                <w:rFonts w:ascii="Segoe UI" w:eastAsia="Times New Roman" w:hAnsi="Segoe UI" w:cs="Segoe UI"/>
+                <w:rFonts w:eastAsia="Times New Roman" w:cstheme="minorHAnsi"/>
                 <w:color w:val="212529"/>
               </w:rPr>
               <w:t> class. Some topics covered by the subject included data organization structures and algorithms (B-trees, Hashes, etc.), text retrieval engines and data compression.</w:t>
@@ -3092,7 +3120,7 @@
             <w:pPr>
               <w:shd w:val="clear" w:color="auto" w:fill="FFFFFF"/>
               <w:rPr>
-                <w:rFonts w:ascii="Segoe UI" w:hAnsi="Segoe UI" w:cs="Segoe UI"/>
+                <w:rFonts w:cstheme="minorHAnsi"/>
                 <w:b/>
                 <w:bCs/>
                 <w:sz w:val="24"/>
@@ -3116,7 +3144,7 @@
                 <w:tab w:val="left" w:pos="90"/>
               </w:tabs>
               <w:rPr>
-                <w:rFonts w:ascii="Segoe UI" w:hAnsi="Segoe UI" w:cs="Segoe UI"/>
+                <w:rFonts w:cstheme="minorHAnsi"/>
                 <w:b/>
                 <w:sz w:val="24"/>
                 <w:szCs w:val="24"/>
@@ -3138,7 +3166,7 @@
               <w:spacing w:after="100" w:afterAutospacing="1"/>
               <w:outlineLvl w:val="4"/>
               <w:rPr>
-                <w:rFonts w:ascii="Segoe UI" w:hAnsi="Segoe UI" w:cs="Segoe UI"/>
+                <w:rFonts w:cstheme="minorHAnsi"/>
                 <w:sz w:val="24"/>
                 <w:szCs w:val="24"/>
                 <w:u w:val="single"/>
@@ -3161,7 +3189,7 @@
                 <w:tab w:val="left" w:pos="90"/>
               </w:tabs>
               <w:rPr>
-                <w:rFonts w:ascii="Segoe UI" w:hAnsi="Segoe UI" w:cs="Segoe UI"/>
+                <w:rFonts w:cstheme="minorHAnsi"/>
                 <w:b/>
                 <w:sz w:val="24"/>
                 <w:szCs w:val="24"/>
@@ -3169,7 +3197,7 @@
             </w:pPr>
             <w:r>
               <w:rPr>
-                <w:rFonts w:ascii="Segoe UI" w:hAnsi="Segoe UI" w:cs="Segoe UI"/>
+                <w:rFonts w:cstheme="minorHAnsi"/>
                 <w:b/>
                 <w:sz w:val="24"/>
                 <w:szCs w:val="24"/>
@@ -3190,14 +3218,14 @@
             <w:pPr>
               <w:shd w:val="clear" w:color="auto" w:fill="FFFFFF"/>
               <w:rPr>
-                <w:rFonts w:ascii="Segoe UI" w:hAnsi="Segoe UI" w:cs="Segoe UI"/>
+                <w:rFonts w:cstheme="minorHAnsi"/>
                 <w:b/>
                 <w:bCs/>
               </w:rPr>
             </w:pPr>
             <w:r>
               <w:rPr>
-                <w:rFonts w:ascii="Segoe UI" w:hAnsi="Segoe UI" w:cs="Segoe UI"/>
+                <w:rFonts w:cstheme="minorHAnsi"/>
                 <w:b/>
                 <w:bCs/>
               </w:rPr>
@@ -3209,12 +3237,12 @@
               <w:shd w:val="clear" w:color="auto" w:fill="FFFFFF"/>
               <w:ind w:left="720"/>
               <w:rPr>
-                <w:rFonts w:ascii="Segoe UI" w:hAnsi="Segoe UI" w:cs="Segoe UI"/>
-              </w:rPr>
-            </w:pPr>
-            <w:r>
-              <w:rPr>
-                <w:rFonts w:ascii="Segoe UI" w:hAnsi="Segoe UI" w:cs="Segoe UI"/>
+                <w:rFonts w:cstheme="minorHAnsi"/>
+              </w:rPr>
+            </w:pPr>
+            <w:r>
+              <w:rPr>
+                <w:rFonts w:cstheme="minorHAnsi"/>
               </w:rPr>
               <w:t>Bilingual - Certificate in Advanced English (</w:t>
             </w:r>
@@ -3222,7 +3250,7 @@
               <w:r>
                 <w:rPr>
                   <w:rStyle w:val="Hyperlink"/>
-                  <w:rFonts w:ascii="Segoe UI" w:hAnsi="Segoe UI" w:cs="Segoe UI"/>
+                  <w:rFonts w:cstheme="minorHAnsi"/>
                   <w:color w:val="auto"/>
                 </w:rPr>
                 <w:t>CAE</w:t>
@@ -3230,7 +3258,7 @@
             </w:hyperlink>
             <w:r>
               <w:rPr>
-                <w:rFonts w:ascii="Segoe UI" w:hAnsi="Segoe UI" w:cs="Segoe UI"/>
+                <w:rFonts w:cstheme="minorHAnsi"/>
               </w:rPr>
               <w:t>)</w:t>
             </w:r>
@@ -3239,14 +3267,14 @@
             <w:pPr>
               <w:shd w:val="clear" w:color="auto" w:fill="FFFFFF"/>
               <w:rPr>
-                <w:rFonts w:ascii="Segoe UI" w:hAnsi="Segoe UI" w:cs="Segoe UI"/>
+                <w:rFonts w:cstheme="minorHAnsi"/>
                 <w:b/>
                 <w:bCs/>
               </w:rPr>
             </w:pPr>
             <w:r>
               <w:rPr>
-                <w:rFonts w:ascii="Segoe UI" w:hAnsi="Segoe UI" w:cs="Segoe UI"/>
+                <w:rFonts w:cstheme="minorHAnsi"/>
                 <w:b/>
                 <w:bCs/>
               </w:rPr>
@@ -3258,12 +3286,12 @@
               <w:shd w:val="clear" w:color="auto" w:fill="FFFFFF"/>
               <w:ind w:left="720"/>
               <w:rPr>
-                <w:rFonts w:ascii="Segoe UI" w:hAnsi="Segoe UI" w:cs="Segoe UI"/>
-              </w:rPr>
-            </w:pPr>
-            <w:r>
-              <w:rPr>
-                <w:rFonts w:ascii="Segoe UI" w:hAnsi="Segoe UI" w:cs="Segoe UI"/>
+                <w:rFonts w:cstheme="minorHAnsi"/>
+              </w:rPr>
+            </w:pPr>
+            <w:r>
+              <w:rPr>
+                <w:rFonts w:cstheme="minorHAnsi"/>
               </w:rPr>
               <w:t>Basic - Diplôme d'Études en Langue Française B1 (</w:t>
             </w:r>
@@ -3271,7 +3299,7 @@
               <w:r>
                 <w:rPr>
                   <w:rStyle w:val="Hyperlink"/>
-                  <w:rFonts w:ascii="Segoe UI" w:hAnsi="Segoe UI" w:cs="Segoe UI"/>
+                  <w:rFonts w:cstheme="minorHAnsi"/>
                   <w:color w:val="auto"/>
                 </w:rPr>
                 <w:t>DELF</w:t>
@@ -3279,7 +3307,7 @@
             </w:hyperlink>
             <w:r>
               <w:rPr>
-                <w:rFonts w:ascii="Segoe UI" w:hAnsi="Segoe UI" w:cs="Segoe UI"/>
+                <w:rFonts w:cstheme="minorHAnsi"/>
               </w:rPr>
               <w:t>)</w:t>
             </w:r>
@@ -3288,7 +3316,7 @@
             <w:pPr>
               <w:shd w:val="clear" w:color="auto" w:fill="FFFFFF"/>
               <w:rPr>
-                <w:rFonts w:ascii="Segoe UI" w:hAnsi="Segoe UI" w:cs="Segoe UI"/>
+                <w:rFonts w:cstheme="minorHAnsi"/>
                 <w:b/>
                 <w:bCs/>
                 <w:color w:val="212529"/>
@@ -3296,26 +3324,28 @@
             </w:pPr>
             <w:r>
               <w:rPr>
-                <w:rFonts w:ascii="Segoe UI" w:hAnsi="Segoe UI" w:cs="Segoe UI"/>
+                <w:rFonts w:cstheme="minorHAnsi"/>
                 <w:b/>
                 <w:bCs/>
                 <w:color w:val="212529"/>
               </w:rPr>
               <w:t>Spanish</w:t>
             </w:r>
+            <w:bookmarkStart w:id="0" w:name="_GoBack"/>
+            <w:bookmarkEnd w:id="0"/>
           </w:p>
           <w:p>
             <w:pPr>
               <w:shd w:val="clear" w:color="auto" w:fill="FFFFFF"/>
               <w:ind w:left="720"/>
               <w:rPr>
-                <w:rFonts w:ascii="Segoe UI" w:hAnsi="Segoe UI" w:cs="Segoe UI"/>
-                <w:color w:val="212529"/>
-              </w:rPr>
-            </w:pPr>
-            <w:r>
-              <w:rPr>
-                <w:rFonts w:ascii="Segoe UI" w:hAnsi="Segoe UI" w:cs="Segoe UI"/>
+                <w:rFonts w:cstheme="minorHAnsi"/>
+                <w:color w:val="212529"/>
+              </w:rPr>
+            </w:pPr>
+            <w:r>
+              <w:rPr>
+                <w:rFonts w:cstheme="minorHAnsi"/>
                 <w:color w:val="212529"/>
               </w:rPr>
               <w:t>Native</w:t>
@@ -3326,7 +3356,7 @@
               <w:shd w:val="clear" w:color="auto" w:fill="FFFFFF"/>
               <w:ind w:left="720"/>
               <w:rPr>
-                <w:rFonts w:ascii="Segoe UI" w:hAnsi="Segoe UI" w:cs="Segoe UI"/>
+                <w:rFonts w:cstheme="minorHAnsi"/>
                 <w:color w:val="212529"/>
               </w:rPr>
             </w:pPr>
@@ -3347,7 +3377,7 @@
                 <w:tab w:val="left" w:pos="90"/>
               </w:tabs>
               <w:rPr>
-                <w:rFonts w:ascii="Segoe UI" w:hAnsi="Segoe UI" w:cs="Segoe UI"/>
+                <w:rFonts w:cstheme="minorHAnsi"/>
                 <w:b/>
                 <w:sz w:val="24"/>
                 <w:szCs w:val="24"/>
@@ -3367,7 +3397,7 @@
             <w:pPr>
               <w:shd w:val="clear" w:color="auto" w:fill="FFFFFF"/>
               <w:rPr>
-                <w:rFonts w:ascii="Segoe UI" w:hAnsi="Segoe UI" w:cs="Segoe UI"/>
+                <w:rFonts w:cstheme="minorHAnsi"/>
                 <w:b/>
                 <w:bCs/>
                 <w:color w:val="212529"/>
@@ -3387,7 +3417,7 @@
                 <w:tab w:val="left" w:pos="90"/>
               </w:tabs>
               <w:rPr>
-                <w:rFonts w:ascii="Segoe UI" w:hAnsi="Segoe UI" w:cs="Segoe UI"/>
+                <w:rFonts w:cstheme="minorHAnsi"/>
                 <w:b/>
                 <w:sz w:val="24"/>
                 <w:szCs w:val="24"/>
@@ -3395,7 +3425,7 @@
             </w:pPr>
             <w:r>
               <w:rPr>
-                <w:rFonts w:ascii="Segoe UI" w:hAnsi="Segoe UI" w:cs="Segoe UI"/>
+                <w:rFonts w:cstheme="minorHAnsi"/>
                 <w:b/>
                 <w:sz w:val="24"/>
                 <w:szCs w:val="24"/>
@@ -3413,23 +3443,37 @@
             <w:pPr>
               <w:shd w:val="clear" w:color="auto" w:fill="FFFFFF"/>
               <w:rPr>
-                <w:rFonts w:ascii="Segoe UI" w:hAnsi="Segoe UI" w:cs="Segoe UI"/>
+                <w:rFonts w:cstheme="minorHAnsi"/>
                 <w:b/>
                 <w:bCs/>
               </w:rPr>
             </w:pPr>
             <w:r>
               <w:rPr>
-                <w:rFonts w:ascii="Segoe UI" w:hAnsi="Segoe UI" w:cs="Segoe UI"/>
+                <w:rFonts w:cstheme="minorHAnsi"/>
                 <w:shd w:val="clear" w:color="auto" w:fill="FFFFFF"/>
               </w:rPr>
-              <w:t>Three books I have read this year: </w:t>
+              <w:t xml:space="preserve">Three books I have read </w:t>
+            </w:r>
+            <w:r>
+              <w:rPr>
+                <w:rFonts w:cstheme="minorHAnsi"/>
+                <w:shd w:val="clear" w:color="auto" w:fill="FFFFFF"/>
+              </w:rPr>
+              <w:t>lately</w:t>
+            </w:r>
+            <w:r>
+              <w:rPr>
+                <w:rFonts w:cstheme="minorHAnsi"/>
+                <w:shd w:val="clear" w:color="auto" w:fill="FFFFFF"/>
+              </w:rPr>
+              <w:t>: </w:t>
             </w:r>
             <w:hyperlink r:id="rId35" w:history="1">
               <w:r>
                 <w:rPr>
                   <w:rStyle w:val="Hyperlink"/>
-                  <w:rFonts w:ascii="Segoe UI" w:hAnsi="Segoe UI" w:cs="Segoe UI"/>
+                  <w:rFonts w:cstheme="minorHAnsi"/>
                   <w:color w:val="auto"/>
                   <w:shd w:val="clear" w:color="auto" w:fill="FFFFFF"/>
                 </w:rPr>
@@ -3438,7 +3482,7 @@
             </w:hyperlink>
             <w:r>
               <w:rPr>
-                <w:rFonts w:ascii="Segoe UI" w:hAnsi="Segoe UI" w:cs="Segoe UI"/>
+                <w:rFonts w:cstheme="minorHAnsi"/>
                 <w:shd w:val="clear" w:color="auto" w:fill="FFFFFF"/>
               </w:rPr>
               <w:t> by Camille Fournier, </w:t>
@@ -3447,25 +3491,23 @@
               <w:r>
                 <w:rPr>
                   <w:rStyle w:val="Hyperlink"/>
-                  <w:rFonts w:ascii="Segoe UI" w:hAnsi="Segoe UI" w:cs="Segoe UI"/>
+                  <w:rFonts w:cstheme="minorHAnsi"/>
                   <w:color w:val="auto"/>
                   <w:shd w:val="clear" w:color="auto" w:fill="FFFFFF"/>
                 </w:rPr>
                 <w:t>Shantaram</w:t>
               </w:r>
-              <w:bookmarkStart w:id="0" w:name="_GoBack"/>
-              <w:bookmarkEnd w:id="0"/>
             </w:hyperlink>
             <w:r>
               <w:rPr>
-                <w:rFonts w:ascii="Segoe UI" w:hAnsi="Segoe UI" w:cs="Segoe UI"/>
+                <w:rFonts w:cstheme="minorHAnsi"/>
                 <w:shd w:val="clear" w:color="auto" w:fill="FFFFFF"/>
               </w:rPr>
               <w:t> by Gregory David Roberts, and</w:t>
             </w:r>
             <w:r>
               <w:rPr>
-                <w:rFonts w:ascii="Segoe UI" w:hAnsi="Segoe UI" w:cs="Segoe UI"/>
+                <w:rFonts w:cstheme="minorHAnsi"/>
                 <w:shd w:val="clear" w:color="auto" w:fill="FFFFFF"/>
               </w:rPr>
               <w:t xml:space="preserve"> </w:t>
@@ -3474,7 +3516,7 @@
               <w:r>
                 <w:rPr>
                   <w:rStyle w:val="Hyperlink"/>
-                  <w:rFonts w:ascii="Segoe UI" w:hAnsi="Segoe UI" w:cs="Segoe UI"/>
+                  <w:rFonts w:cstheme="minorHAnsi"/>
                   <w:color w:val="auto"/>
                   <w:shd w:val="clear" w:color="auto" w:fill="FFFFFF"/>
                 </w:rPr>
@@ -3483,7 +3525,7 @@
             </w:hyperlink>
             <w:r>
               <w:rPr>
-                <w:rFonts w:ascii="Segoe UI" w:hAnsi="Segoe UI" w:cs="Segoe UI"/>
+                <w:rFonts w:cstheme="minorHAnsi"/>
                 <w:shd w:val="clear" w:color="auto" w:fill="FFFFFF"/>
               </w:rPr>
               <w:t> by Yuval Noah Harari</w:t>
@@ -3498,7 +3540,7 @@
           <w:tab w:val="left" w:pos="90"/>
         </w:tabs>
         <w:rPr>
-          <w:rFonts w:ascii="Segoe UI" w:hAnsi="Segoe UI" w:cs="Segoe UI"/>
+          <w:rFonts w:cstheme="minorHAnsi"/>
         </w:rPr>
       </w:pPr>
     </w:p>
@@ -4868,7 +4910,6 @@
   <w:style w:type="character" w:default="1" w:styleId="DefaultParagraphFont">
     <w:name w:val="Default Paragraph Font"/>
     <w:uiPriority w:val="1"/>
-    <w:semiHidden/>
     <w:unhideWhenUsed/>
   </w:style>
   <w:style w:type="table" w:default="1" w:styleId="TableNormal">

</xml_diff>

<commit_message>
Improvements to word document
</commit_message>
<xml_diff>
--- a/sebastian.durandeu.docx
+++ b/sebastian.durandeu.docx
@@ -1178,6 +1178,8 @@
                 <w:color w:val="212529"/>
               </w:rPr>
             </w:pPr>
+            <w:bookmarkStart w:id="0" w:name="_GoBack"/>
+            <w:bookmarkEnd w:id="0"/>
           </w:p>
         </w:tc>
       </w:tr>
@@ -1279,10 +1281,13 @@
                                 <w:p>
                                   <w:pPr>
                                     <w:jc w:val="right"/>
+                                    <w:rPr>
+                                      <w:rFonts w:cstheme="minorHAnsi"/>
+                                    </w:rPr>
                                   </w:pPr>
                                   <w:r>
                                     <w:rPr>
-                                      <w:rFonts w:ascii="Segoe UI" w:hAnsi="Segoe UI" w:cs="Segoe UI"/>
+                                      <w:rFonts w:cstheme="minorHAnsi"/>
                                       <w:color w:val="212529"/>
                                       <w:shd w:val="clear" w:color="auto" w:fill="EEEEEE"/>
                                     </w:rPr>
@@ -1290,19 +1295,11 @@
                                   </w:r>
                                   <w:r>
                                     <w:rPr>
-                                      <w:rFonts w:ascii="Segoe UI" w:hAnsi="Segoe UI" w:cs="Segoe UI"/>
+                                      <w:rFonts w:cstheme="minorHAnsi"/>
                                       <w:color w:val="212529"/>
                                       <w:shd w:val="clear" w:color="auto" w:fill="EEEEEE"/>
                                     </w:rPr>
-                                    <w:t xml:space="preserve">Apr </w:t>
-                                  </w:r>
-                                  <w:r>
-                                    <w:rPr>
-                                      <w:rFonts w:ascii="Segoe UI" w:hAnsi="Segoe UI" w:cs="Segoe UI"/>
-                                      <w:color w:val="212529"/>
-                                      <w:shd w:val="clear" w:color="auto" w:fill="EEEEEE"/>
-                                    </w:rPr>
-                                    <w:t>2017 - Ongoing</w:t>
+                                    <w:t>Apr 2017 - Ongoing</w:t>
                                   </w:r>
                                 </w:p>
                               </w:txbxContent>
@@ -1324,16 +1321,23 @@
                 </mc:Choice>
                 <mc:Fallback>
                   <w:pict>
-                    <v:shape w14:anchorId="2297C9EE" id="_x0000_s1027" type="#_x0000_t202" style="position:absolute;margin-left:323.1pt;margin-top:2.05pt;width:107.95pt;height:22.45pt;z-index:251661312;visibility:visible;mso-wrap-style:square;mso-width-percent:0;mso-height-percent:0;mso-wrap-distance-left:9pt;mso-wrap-distance-top:3.6pt;mso-wrap-distance-right:9pt;mso-wrap-distance-bottom:3.6pt;mso-position-horizontal:absolute;mso-position-horizontal-relative:text;mso-position-vertical:absolute;mso-position-vertical-relative:text;mso-width-percent:0;mso-height-percent:0;mso-width-relative:margin;mso-height-relative:margin;v-text-anchor:top" o:gfxdata="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" stroked="f">
+                    <v:shapetype w14:anchorId="2297C9EE" id="_x0000_t202" coordsize="21600,21600" o:spt="202" path="m,l,21600r21600,l21600,xe">
+                      <v:stroke joinstyle="miter"/>
+                      <v:path gradientshapeok="t" o:connecttype="rect"/>
+                    </v:shapetype>
+                    <v:shape id="_x0000_s1027" type="#_x0000_t202" style="position:absolute;margin-left:323.1pt;margin-top:2.05pt;width:107.95pt;height:22.45pt;z-index:251661312;visibility:visible;mso-wrap-style:square;mso-width-percent:0;mso-height-percent:0;mso-wrap-distance-left:9pt;mso-wrap-distance-top:3.6pt;mso-wrap-distance-right:9pt;mso-wrap-distance-bottom:3.6pt;mso-position-horizontal:absolute;mso-position-horizontal-relative:text;mso-position-vertical:absolute;mso-position-vertical-relative:text;mso-width-percent:0;mso-height-percent:0;mso-width-relative:margin;mso-height-relative:margin;v-text-anchor:top" o:gfxdata="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" stroked="f">
                       <v:textbox inset="0,0,0,0">
                         <w:txbxContent>
                           <w:p>
                             <w:pPr>
                               <w:jc w:val="right"/>
+                              <w:rPr>
+                                <w:rFonts w:cstheme="minorHAnsi"/>
+                              </w:rPr>
                             </w:pPr>
                             <w:r>
                               <w:rPr>
-                                <w:rFonts w:ascii="Segoe UI" w:hAnsi="Segoe UI" w:cs="Segoe UI"/>
+                                <w:rFonts w:cstheme="minorHAnsi"/>
                                 <w:color w:val="212529"/>
                                 <w:shd w:val="clear" w:color="auto" w:fill="EEEEEE"/>
                               </w:rPr>
@@ -1341,19 +1345,11 @@
                             </w:r>
                             <w:r>
                               <w:rPr>
-                                <w:rFonts w:ascii="Segoe UI" w:hAnsi="Segoe UI" w:cs="Segoe UI"/>
+                                <w:rFonts w:cstheme="minorHAnsi"/>
                                 <w:color w:val="212529"/>
                                 <w:shd w:val="clear" w:color="auto" w:fill="EEEEEE"/>
                               </w:rPr>
-                              <w:t xml:space="preserve">Apr </w:t>
-                            </w:r>
-                            <w:r>
-                              <w:rPr>
-                                <w:rFonts w:ascii="Segoe UI" w:hAnsi="Segoe UI" w:cs="Segoe UI"/>
-                                <w:color w:val="212529"/>
-                                <w:shd w:val="clear" w:color="auto" w:fill="EEEEEE"/>
-                              </w:rPr>
-                              <w:t>2017 - Ongoing</w:t>
+                              <w:t>Apr 2017 - Ongoing</w:t>
                             </w:r>
                           </w:p>
                         </w:txbxContent>
@@ -1460,25 +1456,7 @@
                 <w:sz w:val="22"/>
                 <w:szCs w:val="22"/>
               </w:rPr>
-              <w:t>Managed remotely a development team (5 people) to re-engineer a US sports company's statistics system and migrate it to the cloud (Microsoft Azure). Project design and planning.</w:t>
-            </w:r>
-            <w:r>
-              <w:rPr>
-                <w:rFonts w:asciiTheme="minorHAnsi" w:hAnsiTheme="minorHAnsi" w:cstheme="minorHAnsi"/>
-                <w:color w:val="212529"/>
-                <w:sz w:val="22"/>
-                <w:szCs w:val="22"/>
-              </w:rPr>
-              <w:t xml:space="preserve"> </w:t>
-            </w:r>
-            <w:r>
-              <w:rPr>
-                <w:rFonts w:asciiTheme="minorHAnsi" w:hAnsiTheme="minorHAnsi" w:cstheme="minorHAnsi"/>
-                <w:color w:val="212529"/>
-                <w:sz w:val="22"/>
-                <w:szCs w:val="22"/>
-              </w:rPr>
-              <w:t>Main point of contact with the customer with regular on-site meetings for progress reporting.</w:t>
+              <w:t>Managed remotely a development team (5 people) to re-engineer a US sports company's statistics system and migrate it to the cloud (Microsoft Azure). Project design and planning. Main point of contact with the customer with regular on-site meetings for progress reporting.</w:t>
             </w:r>
           </w:p>
           <w:p>
@@ -1574,10 +1552,13 @@
                                 <w:p>
                                   <w:pPr>
                                     <w:jc w:val="right"/>
+                                    <w:rPr>
+                                      <w:rFonts w:cstheme="minorHAnsi"/>
+                                    </w:rPr>
                                   </w:pPr>
                                   <w:r>
                                     <w:rPr>
-                                      <w:rFonts w:ascii="Segoe UI" w:hAnsi="Segoe UI" w:cs="Segoe UI"/>
+                                      <w:rFonts w:cstheme="minorHAnsi"/>
                                       <w:color w:val="212529"/>
                                       <w:shd w:val="clear" w:color="auto" w:fill="EEEEEE"/>
                                     </w:rPr>
@@ -1585,7 +1566,7 @@
                                   </w:r>
                                   <w:r>
                                     <w:rPr>
-                                      <w:rFonts w:ascii="Segoe UI" w:hAnsi="Segoe UI" w:cs="Segoe UI"/>
+                                      <w:rFonts w:cstheme="minorHAnsi"/>
                                       <w:color w:val="212529"/>
                                       <w:shd w:val="clear" w:color="auto" w:fill="EEEEEE"/>
                                     </w:rPr>
@@ -1593,7 +1574,7 @@
                                   </w:r>
                                   <w:r>
                                     <w:rPr>
-                                      <w:rFonts w:ascii="Segoe UI" w:hAnsi="Segoe UI" w:cs="Segoe UI"/>
+                                      <w:rFonts w:cstheme="minorHAnsi"/>
                                       <w:color w:val="212529"/>
                                       <w:shd w:val="clear" w:color="auto" w:fill="EEEEEE"/>
                                     </w:rPr>
@@ -1625,10 +1606,13 @@
                           <w:p>
                             <w:pPr>
                               <w:jc w:val="right"/>
+                              <w:rPr>
+                                <w:rFonts w:cstheme="minorHAnsi"/>
+                              </w:rPr>
                             </w:pPr>
                             <w:r>
                               <w:rPr>
-                                <w:rFonts w:ascii="Segoe UI" w:hAnsi="Segoe UI" w:cs="Segoe UI"/>
+                                <w:rFonts w:cstheme="minorHAnsi"/>
                                 <w:color w:val="212529"/>
                                 <w:shd w:val="clear" w:color="auto" w:fill="EEEEEE"/>
                               </w:rPr>
@@ -1636,7 +1620,7 @@
                             </w:r>
                             <w:r>
                               <w:rPr>
-                                <w:rFonts w:ascii="Segoe UI" w:hAnsi="Segoe UI" w:cs="Segoe UI"/>
+                                <w:rFonts w:cstheme="minorHAnsi"/>
                                 <w:color w:val="212529"/>
                                 <w:shd w:val="clear" w:color="auto" w:fill="EEEEEE"/>
                               </w:rPr>
@@ -1644,7 +1628,7 @@
                             </w:r>
                             <w:r>
                               <w:rPr>
-                                <w:rFonts w:ascii="Segoe UI" w:hAnsi="Segoe UI" w:cs="Segoe UI"/>
+                                <w:rFonts w:cstheme="minorHAnsi"/>
                                 <w:color w:val="212529"/>
                                 <w:shd w:val="clear" w:color="auto" w:fill="EEEEEE"/>
                               </w:rPr>
@@ -1879,10 +1863,13 @@
                                 <w:p>
                                   <w:pPr>
                                     <w:jc w:val="right"/>
+                                    <w:rPr>
+                                      <w:rFonts w:cstheme="minorHAnsi"/>
+                                    </w:rPr>
                                   </w:pPr>
                                   <w:r>
                                     <w:rPr>
-                                      <w:rFonts w:ascii="Segoe UI" w:hAnsi="Segoe UI" w:cs="Segoe UI"/>
+                                      <w:rFonts w:cstheme="minorHAnsi"/>
                                       <w:color w:val="212529"/>
                                       <w:shd w:val="clear" w:color="auto" w:fill="EEEEEE"/>
                                     </w:rPr>
@@ -1890,7 +1877,7 @@
                                   </w:r>
                                   <w:r>
                                     <w:rPr>
-                                      <w:rFonts w:ascii="Segoe UI" w:hAnsi="Segoe UI" w:cs="Segoe UI"/>
+                                      <w:rFonts w:cstheme="minorHAnsi"/>
                                       <w:color w:val="212529"/>
                                       <w:shd w:val="clear" w:color="auto" w:fill="EEEEEE"/>
                                     </w:rPr>
@@ -1898,7 +1885,7 @@
                                   </w:r>
                                   <w:r>
                                     <w:rPr>
-                                      <w:rFonts w:ascii="Segoe UI" w:hAnsi="Segoe UI" w:cs="Segoe UI"/>
+                                      <w:rFonts w:cstheme="minorHAnsi"/>
                                       <w:color w:val="212529"/>
                                       <w:shd w:val="clear" w:color="auto" w:fill="EEEEEE"/>
                                     </w:rPr>
@@ -1930,10 +1917,13 @@
                           <w:p>
                             <w:pPr>
                               <w:jc w:val="right"/>
+                              <w:rPr>
+                                <w:rFonts w:cstheme="minorHAnsi"/>
+                              </w:rPr>
                             </w:pPr>
                             <w:r>
                               <w:rPr>
-                                <w:rFonts w:ascii="Segoe UI" w:hAnsi="Segoe UI" w:cs="Segoe UI"/>
+                                <w:rFonts w:cstheme="minorHAnsi"/>
                                 <w:color w:val="212529"/>
                                 <w:shd w:val="clear" w:color="auto" w:fill="EEEEEE"/>
                               </w:rPr>
@@ -1941,7 +1931,7 @@
                             </w:r>
                             <w:r>
                               <w:rPr>
-                                <w:rFonts w:ascii="Segoe UI" w:hAnsi="Segoe UI" w:cs="Segoe UI"/>
+                                <w:rFonts w:cstheme="minorHAnsi"/>
                                 <w:color w:val="212529"/>
                                 <w:shd w:val="clear" w:color="auto" w:fill="EEEEEE"/>
                               </w:rPr>
@@ -1949,7 +1939,7 @@
                             </w:r>
                             <w:r>
                               <w:rPr>
-                                <w:rFonts w:ascii="Segoe UI" w:hAnsi="Segoe UI" w:cs="Segoe UI"/>
+                                <w:rFonts w:cstheme="minorHAnsi"/>
                                 <w:color w:val="212529"/>
                                 <w:shd w:val="clear" w:color="auto" w:fill="EEEEEE"/>
                               </w:rPr>
@@ -2331,9 +2321,15 @@
         </w:tc>
       </w:tr>
       <w:tr>
+        <w:trPr>
+          <w:trHeight w:val="57"/>
+        </w:trPr>
         <w:tc>
           <w:tcPr>
             <w:tcW w:w="1620" w:type="dxa"/>
+            <w:tcBorders>
+              <w:bottom w:val="single" w:sz="4" w:space="0" w:color="auto"/>
+            </w:tcBorders>
           </w:tcPr>
           <w:p>
             <w:pPr>
@@ -2352,6 +2348,9 @@
         <w:tc>
           <w:tcPr>
             <w:tcW w:w="8550" w:type="dxa"/>
+            <w:tcBorders>
+              <w:bottom w:val="single" w:sz="4" w:space="0" w:color="auto"/>
+            </w:tcBorders>
             <w:shd w:val="clear" w:color="auto" w:fill="auto"/>
           </w:tcPr>
           <w:p>
@@ -2375,7 +2374,7 @@
           <w:tcPr>
             <w:tcW w:w="1620" w:type="dxa"/>
             <w:tcBorders>
-              <w:bottom w:val="single" w:sz="4" w:space="0" w:color="auto"/>
+              <w:top w:val="single" w:sz="4" w:space="0" w:color="auto"/>
             </w:tcBorders>
           </w:tcPr>
           <w:p>
@@ -2390,23 +2389,63 @@
                 <w:szCs w:val="24"/>
               </w:rPr>
             </w:pPr>
-            <w:r>
-              <w:rPr>
-                <w:rFonts w:cstheme="minorHAnsi"/>
-                <w:b/>
-                <w:sz w:val="24"/>
-                <w:szCs w:val="24"/>
-              </w:rPr>
-              <w:t>Side Projects</w:t>
-            </w:r>
           </w:p>
         </w:tc>
         <w:tc>
           <w:tcPr>
             <w:tcW w:w="8550" w:type="dxa"/>
             <w:tcBorders>
-              <w:bottom w:val="single" w:sz="4" w:space="0" w:color="auto"/>
+              <w:top w:val="single" w:sz="4" w:space="0" w:color="auto"/>
             </w:tcBorders>
+            <w:shd w:val="clear" w:color="auto" w:fill="auto"/>
+          </w:tcPr>
+          <w:p>
+            <w:pPr>
+              <w:pStyle w:val="Heading5"/>
+              <w:shd w:val="clear" w:color="auto" w:fill="FFFFFF"/>
+              <w:spacing w:before="0" w:beforeAutospacing="0" w:after="0" w:afterAutospacing="0"/>
+              <w:outlineLvl w:val="4"/>
+              <w:rPr>
+                <w:rFonts w:asciiTheme="minorHAnsi" w:hAnsiTheme="minorHAnsi" w:cstheme="minorHAnsi"/>
+                <w:noProof/>
+                <w:sz w:val="24"/>
+                <w:szCs w:val="24"/>
+              </w:rPr>
+            </w:pPr>
+          </w:p>
+        </w:tc>
+      </w:tr>
+      <w:tr>
+        <w:tc>
+          <w:tcPr>
+            <w:tcW w:w="1620" w:type="dxa"/>
+          </w:tcPr>
+          <w:p>
+            <w:pPr>
+              <w:tabs>
+                <w:tab w:val="left" w:pos="90"/>
+              </w:tabs>
+              <w:rPr>
+                <w:rFonts w:cstheme="minorHAnsi"/>
+                <w:b/>
+                <w:sz w:val="24"/>
+                <w:szCs w:val="24"/>
+              </w:rPr>
+            </w:pPr>
+            <w:r>
+              <w:rPr>
+                <w:rFonts w:cstheme="minorHAnsi"/>
+                <w:b/>
+                <w:sz w:val="24"/>
+                <w:szCs w:val="24"/>
+              </w:rPr>
+              <w:t>Side Projects</w:t>
+            </w:r>
+          </w:p>
+        </w:tc>
+        <w:tc>
+          <w:tcPr>
+            <w:tcW w:w="8550" w:type="dxa"/>
             <w:shd w:val="clear" w:color="auto" w:fill="auto"/>
           </w:tcPr>
           <w:p>
@@ -2505,6 +2544,33 @@
               <w:shd w:val="clear" w:color="auto" w:fill="FFFFFF"/>
               <w:rPr>
                 <w:rFonts w:cstheme="minorHAnsi"/>
+                <w:color w:val="212529"/>
+              </w:rPr>
+            </w:pPr>
+          </w:p>
+          <w:p>
+            <w:pPr>
+              <w:shd w:val="clear" w:color="auto" w:fill="FFFFFF"/>
+              <w:rPr>
+                <w:rFonts w:cstheme="minorHAnsi"/>
+                <w:color w:val="212529"/>
+              </w:rPr>
+            </w:pPr>
+          </w:p>
+          <w:p>
+            <w:pPr>
+              <w:shd w:val="clear" w:color="auto" w:fill="FFFFFF"/>
+              <w:rPr>
+                <w:rFonts w:cstheme="minorHAnsi"/>
+                <w:color w:val="212529"/>
+              </w:rPr>
+            </w:pPr>
+          </w:p>
+          <w:p>
+            <w:pPr>
+              <w:shd w:val="clear" w:color="auto" w:fill="FFFFFF"/>
+              <w:rPr>
+                <w:rFonts w:cstheme="minorHAnsi"/>
                 <w:b/>
                 <w:bCs/>
                 <w:sz w:val="24"/>
@@ -2556,7 +2622,6 @@
               <w:rPr>
                 <w:rFonts w:cstheme="minorHAnsi"/>
               </w:rPr>
-              <w:lastRenderedPageBreak/>
               <w:t>Designed and developed an app that allows users to add a rating and comments widget to their store. The app can be installed through the </w:t>
             </w:r>
             <w:hyperlink r:id="rId28" w:history="1">
@@ -2782,6 +2847,50 @@
               </w:rPr>
               <w:t>)</w:t>
             </w:r>
+          </w:p>
+        </w:tc>
+      </w:tr>
+      <w:tr>
+        <w:tc>
+          <w:tcPr>
+            <w:tcW w:w="1620" w:type="dxa"/>
+            <w:tcBorders>
+              <w:bottom w:val="single" w:sz="4" w:space="0" w:color="auto"/>
+            </w:tcBorders>
+          </w:tcPr>
+          <w:p>
+            <w:pPr>
+              <w:tabs>
+                <w:tab w:val="left" w:pos="90"/>
+              </w:tabs>
+              <w:rPr>
+                <w:rFonts w:cstheme="minorHAnsi"/>
+                <w:b/>
+                <w:sz w:val="24"/>
+                <w:szCs w:val="24"/>
+              </w:rPr>
+            </w:pPr>
+          </w:p>
+        </w:tc>
+        <w:tc>
+          <w:tcPr>
+            <w:tcW w:w="8550" w:type="dxa"/>
+            <w:tcBorders>
+              <w:bottom w:val="single" w:sz="4" w:space="0" w:color="auto"/>
+            </w:tcBorders>
+            <w:shd w:val="clear" w:color="auto" w:fill="auto"/>
+          </w:tcPr>
+          <w:p>
+            <w:pPr>
+              <w:shd w:val="clear" w:color="auto" w:fill="FFFFFF"/>
+              <w:rPr>
+                <w:rFonts w:cstheme="minorHAnsi"/>
+                <w:b/>
+                <w:bCs/>
+                <w:sz w:val="24"/>
+                <w:szCs w:val="24"/>
+              </w:rPr>
+            </w:pPr>
           </w:p>
         </w:tc>
       </w:tr>
@@ -2936,10 +3045,13 @@
                                 <w:p>
                                   <w:pPr>
                                     <w:jc w:val="right"/>
+                                    <w:rPr>
+                                      <w:rFonts w:cstheme="minorHAnsi"/>
+                                    </w:rPr>
                                   </w:pPr>
                                   <w:r>
                                     <w:rPr>
-                                      <w:rFonts w:ascii="Segoe UI" w:hAnsi="Segoe UI" w:cs="Segoe UI"/>
+                                      <w:rFonts w:cstheme="minorHAnsi"/>
                                       <w:color w:val="212529"/>
                                       <w:shd w:val="clear" w:color="auto" w:fill="EEEEEE"/>
                                     </w:rPr>
@@ -2947,7 +3059,7 @@
                                   </w:r>
                                   <w:r>
                                     <w:rPr>
-                                      <w:rFonts w:ascii="Segoe UI" w:hAnsi="Segoe UI" w:cs="Segoe UI"/>
+                                      <w:rFonts w:cstheme="minorHAnsi"/>
                                       <w:color w:val="212529"/>
                                       <w:shd w:val="clear" w:color="auto" w:fill="EEEEEE"/>
                                     </w:rPr>
@@ -2955,7 +3067,7 @@
                                   </w:r>
                                   <w:r>
                                     <w:rPr>
-                                      <w:rFonts w:ascii="Segoe UI" w:hAnsi="Segoe UI" w:cs="Segoe UI"/>
+                                      <w:rFonts w:cstheme="minorHAnsi"/>
                                       <w:color w:val="212529"/>
                                       <w:shd w:val="clear" w:color="auto" w:fill="EEEEEE"/>
                                     </w:rPr>
@@ -2963,7 +3075,7 @@
                                   </w:r>
                                   <w:r>
                                     <w:rPr>
-                                      <w:rFonts w:ascii="Segoe UI" w:hAnsi="Segoe UI" w:cs="Segoe UI"/>
+                                      <w:rFonts w:cstheme="minorHAnsi"/>
                                       <w:color w:val="212529"/>
                                       <w:shd w:val="clear" w:color="auto" w:fill="EEEEEE"/>
                                     </w:rPr>
@@ -2971,7 +3083,7 @@
                                   </w:r>
                                   <w:r>
                                     <w:rPr>
-                                      <w:rFonts w:ascii="Segoe UI" w:hAnsi="Segoe UI" w:cs="Segoe UI"/>
+                                      <w:rFonts w:cstheme="minorHAnsi"/>
                                       <w:color w:val="212529"/>
                                       <w:shd w:val="clear" w:color="auto" w:fill="EEEEEE"/>
                                     </w:rPr>
@@ -3003,10 +3115,13 @@
                           <w:p>
                             <w:pPr>
                               <w:jc w:val="right"/>
+                              <w:rPr>
+                                <w:rFonts w:cstheme="minorHAnsi"/>
+                              </w:rPr>
                             </w:pPr>
                             <w:r>
                               <w:rPr>
-                                <w:rFonts w:ascii="Segoe UI" w:hAnsi="Segoe UI" w:cs="Segoe UI"/>
+                                <w:rFonts w:cstheme="minorHAnsi"/>
                                 <w:color w:val="212529"/>
                                 <w:shd w:val="clear" w:color="auto" w:fill="EEEEEE"/>
                               </w:rPr>
@@ -3014,7 +3129,7 @@
                             </w:r>
                             <w:r>
                               <w:rPr>
-                                <w:rFonts w:ascii="Segoe UI" w:hAnsi="Segoe UI" w:cs="Segoe UI"/>
+                                <w:rFonts w:cstheme="minorHAnsi"/>
                                 <w:color w:val="212529"/>
                                 <w:shd w:val="clear" w:color="auto" w:fill="EEEEEE"/>
                               </w:rPr>
@@ -3022,7 +3137,7 @@
                             </w:r>
                             <w:r>
                               <w:rPr>
-                                <w:rFonts w:ascii="Segoe UI" w:hAnsi="Segoe UI" w:cs="Segoe UI"/>
+                                <w:rFonts w:cstheme="minorHAnsi"/>
                                 <w:color w:val="212529"/>
                                 <w:shd w:val="clear" w:color="auto" w:fill="EEEEEE"/>
                               </w:rPr>
@@ -3030,7 +3145,7 @@
                             </w:r>
                             <w:r>
                               <w:rPr>
-                                <w:rFonts w:ascii="Segoe UI" w:hAnsi="Segoe UI" w:cs="Segoe UI"/>
+                                <w:rFonts w:cstheme="minorHAnsi"/>
                                 <w:color w:val="212529"/>
                                 <w:shd w:val="clear" w:color="auto" w:fill="EEEEEE"/>
                               </w:rPr>
@@ -3038,7 +3153,7 @@
                             </w:r>
                             <w:r>
                               <w:rPr>
-                                <w:rFonts w:ascii="Segoe UI" w:hAnsi="Segoe UI" w:cs="Segoe UI"/>
+                                <w:rFonts w:cstheme="minorHAnsi"/>
                                 <w:color w:val="212529"/>
                                 <w:shd w:val="clear" w:color="auto" w:fill="EEEEEE"/>
                               </w:rPr>
@@ -3331,8 +3446,6 @@
               </w:rPr>
               <w:t>Spanish</w:t>
             </w:r>
-            <w:bookmarkStart w:id="0" w:name="_GoBack"/>
-            <w:bookmarkEnd w:id="0"/>
           </w:p>
           <w:p>
             <w:pPr>
@@ -4910,6 +5023,7 @@
   <w:style w:type="character" w:default="1" w:styleId="DefaultParagraphFont">
     <w:name w:val="Default Paragraph Font"/>
     <w:uiPriority w:val="1"/>
+    <w:semiHidden/>
     <w:unhideWhenUsed/>
   </w:style>
   <w:style w:type="table" w:default="1" w:styleId="TableNormal">

</xml_diff>

<commit_message>
Removed dot from email
</commit_message>
<xml_diff>
--- a/sebastian.durandeu.docx
+++ b/sebastian.durandeu.docx
@@ -186,11 +186,10 @@
                               <w:r>
                                 <w:rPr>
                                   <w:rStyle w:val="Hyperlink"/>
-                                  <w:color w:val="auto"/>
                                   <w:sz w:val="19"/>
                                   <w:szCs w:val="19"/>
                                 </w:rPr>
-                                <w:t>sebastian.durandeu@gmail.com</w:t>
+                                <w:t>sebastiandurandeu@gmail.com</w:t>
                               </w:r>
                             </w:hyperlink>
                             <w:r>
@@ -434,11 +433,10 @@
                         <w:r>
                           <w:rPr>
                             <w:rStyle w:val="Hyperlink"/>
-                            <w:color w:val="auto"/>
                             <w:sz w:val="19"/>
                             <w:szCs w:val="19"/>
                           </w:rPr>
-                          <w:t>sebastian.durandeu@gmail.com</w:t>
+                          <w:t>sebastiandurandeu@gmail.com</w:t>
                         </w:r>
                       </w:hyperlink>
                       <w:r>
@@ -715,7 +713,15 @@
               <w:rPr>
                 <w:rFonts w:cstheme="minorHAnsi"/>
               </w:rPr>
-              <w:t>For 10+ years I have helped multiple Fortune 500 companies and startups build software solutions acting as full-stack developer, team lead and customer advocate. I have experience leading both on-site and distributed teams, making sure delivery goes according to plan and meets customer expectations. I believe my greatest strengths are my organization and attention to detail and best practices, together with excellent communication and reporting skills.</w:t>
+              <w:t>For 10+ years I have helped multiple Fortune 500 companies and startups build software solutions acting as full-stack developer, team lead and customer advocate. I have experience leading both on-site and distributed teams, making sure delivery goes according to plan and meets customer expectations. I believe my greatest strengths are my organization and attention to detail and</w:t>
+            </w:r>
+            <w:bookmarkStart w:id="0" w:name="_GoBack"/>
+            <w:bookmarkEnd w:id="0"/>
+            <w:r>
+              <w:rPr>
+                <w:rFonts w:cstheme="minorHAnsi"/>
+              </w:rPr>
+              <w:t xml:space="preserve"> best practices, together with excellent communication and reporting skills.</w:t>
             </w:r>
           </w:p>
           <w:p>
@@ -1178,8 +1184,6 @@
                 <w:color w:val="212529"/>
               </w:rPr>
             </w:pPr>
-            <w:bookmarkStart w:id="0" w:name="_GoBack"/>
-            <w:bookmarkEnd w:id="0"/>
           </w:p>
         </w:tc>
       </w:tr>
@@ -5169,6 +5173,18 @@
       <w:iCs/>
     </w:rPr>
   </w:style>
+  <w:style w:type="character" w:styleId="FollowedHyperlink">
+    <w:name w:val="FollowedHyperlink"/>
+    <w:basedOn w:val="DefaultParagraphFont"/>
+    <w:uiPriority w:val="99"/>
+    <w:semiHidden/>
+    <w:unhideWhenUsed/>
+    <w:rsid w:val="00F108F2"/>
+    <w:rPr>
+      <w:color w:val="954F72" w:themeColor="followedHyperlink"/>
+      <w:u w:val="single"/>
+    </w:rPr>
+  </w:style>
 </w:styles>
 </file>
 

</xml_diff>